<commit_message>
Classement des différentes méthodes dans le code.
Signed-off-by: williamleb <william.leb@hotmail.com>
</commit_message>
<xml_diff>
--- a/RemiseTP3.docx
+++ b/RemiseTP3.docx
@@ -1,6 +1,6 @@
 
 <file path=word/document.xml><?xml version="1.0" encoding="utf-8"?>
-<w:document xmlns:wpc="http://schemas.microsoft.com/office/word/2010/wordprocessingCanvas" xmlns:mc="http://schemas.openxmlformats.org/markup-compatibility/2006" xmlns:o="urn:schemas-microsoft-com:office:office" xmlns:r="http://schemas.openxmlformats.org/officeDocument/2006/relationships" xmlns:m="http://schemas.openxmlformats.org/officeDocument/2006/math" xmlns:v="urn:schemas-microsoft-com:vml" xmlns:wp14="http://schemas.microsoft.com/office/word/2010/wordprocessingDrawing" xmlns:wp="http://schemas.openxmlformats.org/drawingml/2006/wordprocessingDrawing" xmlns:w10="urn:schemas-microsoft-com:office:word" xmlns:w="http://schemas.openxmlformats.org/wordprocessingml/2006/main" xmlns:w14="http://schemas.microsoft.com/office/word/2010/wordml" xmlns:wpg="http://schemas.microsoft.com/office/word/2010/wordprocessingGroup" xmlns:wpi="http://schemas.microsoft.com/office/word/2010/wordprocessingInk" xmlns:wne="http://schemas.microsoft.com/office/word/2006/wordml" xmlns:wps="http://schemas.microsoft.com/office/word/2010/wordprocessingShape" mc:Ignorable="w14 wp14">
+<w:document xmlns:wpc="http://schemas.microsoft.com/office/word/2010/wordprocessingCanvas" xmlns:cx="http://schemas.microsoft.com/office/drawing/2014/chartex" xmlns:cx1="http://schemas.microsoft.com/office/drawing/2015/9/8/chartex" xmlns:cx2="http://schemas.microsoft.com/office/drawing/2015/10/21/chartex" xmlns:mc="http://schemas.openxmlformats.org/markup-compatibility/2006" xmlns:o="urn:schemas-microsoft-com:office:office" xmlns:r="http://schemas.openxmlformats.org/officeDocument/2006/relationships" xmlns:m="http://schemas.openxmlformats.org/officeDocument/2006/math" xmlns:v="urn:schemas-microsoft-com:vml" xmlns:wp14="http://schemas.microsoft.com/office/word/2010/wordprocessingDrawing" xmlns:wp="http://schemas.openxmlformats.org/drawingml/2006/wordprocessingDrawing" xmlns:w10="urn:schemas-microsoft-com:office:word" xmlns:w="http://schemas.openxmlformats.org/wordprocessingml/2006/main" xmlns:w14="http://schemas.microsoft.com/office/word/2010/wordml" xmlns:w15="http://schemas.microsoft.com/office/word/2012/wordml" xmlns:w16se="http://schemas.microsoft.com/office/word/2015/wordml/symex" xmlns:wpg="http://schemas.microsoft.com/office/word/2010/wordprocessingGroup" xmlns:wpi="http://schemas.microsoft.com/office/word/2010/wordprocessingInk" xmlns:wne="http://schemas.microsoft.com/office/word/2006/wordml" xmlns:wps="http://schemas.microsoft.com/office/word/2010/wordprocessingShape" mc:Ignorable="w14 w15 w16se wp14">
   <w:body>
     <w:p>
       <w:pPr>
@@ -10,37 +10,42 @@
         <w:jc w:val="left"/>
         <w:rPr>
           <w:rFonts w:ascii="Palatino Linotype" w:hAnsi="Palatino Linotype" w:cs="Tahoma"/>
-        </w:rPr>
-      </w:pPr>
-      <w:r>
-        <w:rPr>
-          <w:rFonts w:ascii="Palatino Linotype" w:hAnsi="Palatino Linotype" w:cs="Tahoma"/>
-        </w:rPr>
-        <w:t>Vo</w:t>
-      </w:r>
-      <w:r>
-        <w:rPr>
-          <w:rFonts w:ascii="Palatino Linotype" w:hAnsi="Palatino Linotype" w:cs="Tahoma"/>
-        </w:rPr>
-        <w:t>s</w:t>
-      </w:r>
-      <w:r>
-        <w:rPr>
-          <w:rFonts w:ascii="Palatino Linotype" w:hAnsi="Palatino Linotype" w:cs="Tahoma"/>
-        </w:rPr>
-        <w:t xml:space="preserve"> nom</w:t>
-      </w:r>
-      <w:r>
-        <w:rPr>
-          <w:rFonts w:ascii="Palatino Linotype" w:hAnsi="Palatino Linotype" w:cs="Tahoma"/>
-        </w:rPr>
-        <w:t>s</w:t>
-      </w:r>
-      <w:bookmarkStart w:id="0" w:name="_GoBack"/>
-      <w:bookmarkEnd w:id="0"/>
-      <w:r>
-        <w:rPr>
-          <w:rFonts w:ascii="Palatino Linotype" w:hAnsi="Palatino Linotype" w:cs="Tahoma"/>
+          <w:lang w:val="en-CA"/>
+        </w:rPr>
+      </w:pPr>
+      <w:r>
+        <w:rPr>
+          <w:rFonts w:ascii="Palatino Linotype" w:hAnsi="Palatino Linotype" w:cs="Tahoma"/>
+          <w:lang w:val="en-CA"/>
+        </w:rPr>
+        <w:t>Lebel, Will</w:t>
+      </w:r>
+      <w:r>
+        <w:rPr>
+          <w:rFonts w:ascii="Palatino Linotype" w:hAnsi="Palatino Linotype" w:cs="Tahoma"/>
+          <w:lang w:val="en-CA"/>
+        </w:rPr>
+        <w:t>i</w:t>
+      </w:r>
+      <w:r>
+        <w:rPr>
+          <w:rFonts w:ascii="Palatino Linotype" w:hAnsi="Palatino Linotype" w:cs="Tahoma"/>
+          <w:lang w:val="en-CA"/>
+        </w:rPr>
+        <w:t>am</w:t>
+      </w:r>
+      <w:r>
+        <w:rPr>
+          <w:rFonts w:ascii="Palatino Linotype" w:hAnsi="Palatino Linotype" w:cs="Tahoma"/>
+          <w:lang w:val="en-CA"/>
+        </w:rPr>
+        <w:br/>
+        <w:t>Gauthier, Mika</w:t>
+      </w:r>
+      <w:r>
+        <w:rPr>
+          <w:rFonts w:ascii="Palatino Linotype" w:hAnsi="Palatino Linotype" w:cs="Tahoma"/>
+          <w:lang w:val="en-CA"/>
         </w:rPr>
         <w:br/>
         <w:t>Groupe:</w:t>
@@ -48,26 +53,30 @@
       <w:r>
         <w:rPr>
           <w:rFonts w:ascii="Palatino Linotype" w:hAnsi="Palatino Linotype" w:cs="Tahoma"/>
+          <w:lang w:val="en-CA"/>
         </w:rPr>
         <w:tab/>
       </w:r>
       <w:r>
         <w:rPr>
           <w:rFonts w:ascii="Palatino Linotype" w:hAnsi="Palatino Linotype" w:cs="Tahoma"/>
+          <w:lang w:val="en-CA"/>
         </w:rPr>
         <w:t>0</w:t>
       </w:r>
       <w:r>
         <w:rPr>
           <w:rFonts w:ascii="Palatino Linotype" w:hAnsi="Palatino Linotype" w:cs="Tahoma"/>
+          <w:lang w:val="en-CA"/>
         </w:rPr>
         <w:t>00</w:t>
       </w:r>
       <w:r>
         <w:rPr>
           <w:rFonts w:ascii="Palatino Linotype" w:hAnsi="Palatino Linotype" w:cs="Tahoma"/>
-        </w:rPr>
-        <w:t>1</w:t>
+          <w:lang w:val="en-CA"/>
+        </w:rPr>
+        <w:t>2</w:t>
       </w:r>
     </w:p>
     <w:p>
@@ -88,18 +97,8 @@
           <w:b/>
           <w:bCs/>
         </w:rPr>
-        <w:t xml:space="preserve">Travail pratique #3 - </w:t>
-      </w:r>
-      <w:proofErr w:type="spellStart"/>
-      <w:r>
-        <w:rPr>
-          <w:rFonts w:ascii="Palatino Linotype" w:hAnsi="Palatino Linotype" w:cs="Tahoma"/>
-          <w:b/>
-          <w:bCs/>
-        </w:rPr>
-        <w:t>Tetris</w:t>
-      </w:r>
-      <w:proofErr w:type="spellEnd"/>
+        <w:t>Travail pratique #3 - Tetris</w:t>
+      </w:r>
     </w:p>
     <w:p>
       <w:pPr>
@@ -304,12 +303,12 @@
           <w:lang w:val="fr-CA"/>
         </w:rPr>
         <w:sectPr>
-          <w:headerReference w:type="even" r:id="rId9"/>
-          <w:headerReference w:type="default" r:id="rId10"/>
-          <w:footerReference w:type="even" r:id="rId11"/>
-          <w:footerReference w:type="default" r:id="rId12"/>
-          <w:headerReference w:type="first" r:id="rId13"/>
-          <w:footerReference w:type="first" r:id="rId14"/>
+          <w:headerReference w:type="even" r:id="rId8"/>
+          <w:headerReference w:type="default" r:id="rId9"/>
+          <w:footerReference w:type="even" r:id="rId10"/>
+          <w:footerReference w:type="default" r:id="rId11"/>
+          <w:headerReference w:type="first" r:id="rId12"/>
+          <w:footerReference w:type="first" r:id="rId13"/>
           <w:pgSz w:w="12242" w:h="15842" w:code="161"/>
           <w:pgMar w:top="1418" w:right="1701" w:bottom="1418" w:left="1701" w:header="709" w:footer="709" w:gutter="0"/>
           <w:cols w:space="708"/>
@@ -346,7 +345,7 @@
     </w:p>
     <w:p>
       <w:pPr>
-        <w:pStyle w:val="TM1"/>
+        <w:pStyle w:val="TOC1"/>
         <w:tabs>
           <w:tab w:val="left" w:pos="480"/>
           <w:tab w:val="right" w:leader="dot" w:pos="8494"/>
@@ -380,7 +379,7 @@
       <w:hyperlink w:anchor="_Toc460492400" w:history="1">
         <w:r>
           <w:rPr>
-            <w:rStyle w:val="Lienhypertexte"/>
+            <w:rStyle w:val="Hyperlink"/>
             <w:noProof/>
           </w:rPr>
           <w:t>1</w:t>
@@ -397,7 +396,7 @@
         </w:r>
         <w:r>
           <w:rPr>
-            <w:rStyle w:val="Lienhypertexte"/>
+            <w:rStyle w:val="Hyperlink"/>
             <w:noProof/>
           </w:rPr>
           <w:t>Notes concernant la remise</w:t>
@@ -454,7 +453,7 @@
     </w:p>
     <w:p>
       <w:pPr>
-        <w:pStyle w:val="TM1"/>
+        <w:pStyle w:val="TOC1"/>
         <w:tabs>
           <w:tab w:val="left" w:pos="480"/>
           <w:tab w:val="right" w:leader="dot" w:pos="8494"/>
@@ -470,7 +469,7 @@
       <w:hyperlink w:anchor="_Toc460492401" w:history="1">
         <w:r>
           <w:rPr>
-            <w:rStyle w:val="Lienhypertexte"/>
+            <w:rStyle w:val="Hyperlink"/>
             <w:noProof/>
           </w:rPr>
           <w:t>2</w:t>
@@ -487,7 +486,7 @@
         </w:r>
         <w:r>
           <w:rPr>
-            <w:rStyle w:val="Lienhypertexte"/>
+            <w:rStyle w:val="Hyperlink"/>
             <w:noProof/>
           </w:rPr>
           <w:t>Grille d’auto-évaluation du travail</w:t>
@@ -544,7 +543,7 @@
     </w:p>
     <w:p>
       <w:pPr>
-        <w:pStyle w:val="TM1"/>
+        <w:pStyle w:val="TOC1"/>
         <w:tabs>
           <w:tab w:val="right" w:leader="dot" w:pos="8494"/>
         </w:tabs>
@@ -556,7 +555,7 @@
           <w:lang w:val="fr-CA" w:eastAsia="fr-CA"/>
         </w:rPr>
         <w:sectPr>
-          <w:headerReference w:type="default" r:id="rId15"/>
+          <w:headerReference w:type="default" r:id="rId14"/>
           <w:pgSz w:w="11906" w:h="16838"/>
           <w:pgMar w:top="1418" w:right="1701" w:bottom="1418" w:left="1701" w:header="708" w:footer="708" w:gutter="0"/>
           <w:pgNumType w:fmt="lowerRoman" w:start="1"/>
@@ -573,15 +572,15 @@
     </w:p>
     <w:p>
       <w:pPr>
-        <w:pStyle w:val="Titre1"/>
+        <w:pStyle w:val="Heading1"/>
         <w:spacing w:line="276" w:lineRule="auto"/>
       </w:pPr>
-      <w:bookmarkStart w:id="1" w:name="_Toc460492400"/>
+      <w:bookmarkStart w:id="0" w:name="_Toc460492400"/>
       <w:r>
         <w:lastRenderedPageBreak/>
         <w:t>Notes concernant la remise</w:t>
       </w:r>
-      <w:bookmarkEnd w:id="1"/>
+      <w:bookmarkEnd w:id="0"/>
     </w:p>
     <w:p>
       <w:pPr>
@@ -598,6 +597,8 @@
       <w:r>
         <w:t>Si certaines parties n’ont pas pu être complétées, indiquées lesquelles et expliquez pourquoi elles n’ont pas pu être achevées.</w:t>
       </w:r>
+      <w:bookmarkStart w:id="1" w:name="_GoBack"/>
+      <w:bookmarkEnd w:id="1"/>
       <w:r>
         <w:tab/>
       </w:r>
@@ -627,10 +628,10 @@
     </w:p>
     <w:p>
       <w:pPr>
-        <w:pStyle w:val="Titre1"/>
+        <w:pStyle w:val="Heading1"/>
         <w:spacing w:line="276" w:lineRule="auto"/>
         <w:sectPr>
-          <w:headerReference w:type="default" r:id="rId16"/>
+          <w:headerReference w:type="default" r:id="rId15"/>
           <w:pgSz w:w="11906" w:h="16838" w:code="9"/>
           <w:pgMar w:top="1418" w:right="1701" w:bottom="1418" w:left="1701" w:header="709" w:footer="709" w:gutter="0"/>
           <w:pgNumType w:start="1"/>
@@ -641,7 +642,7 @@
     </w:p>
     <w:p>
       <w:pPr>
-        <w:pStyle w:val="Titre1"/>
+        <w:pStyle w:val="Heading1"/>
         <w:spacing w:line="276" w:lineRule="auto"/>
       </w:pPr>
       <w:bookmarkStart w:id="2" w:name="_Toc460492401"/>
@@ -686,7 +687,7 @@
     <w:bookmarkEnd w:id="3"/>
     <w:p>
       <w:r>
-        <w:object w:dxaOrig="1532" w:dyaOrig="997">
+        <w:object w:dxaOrig="1245" w:dyaOrig="812">
           <v:shapetype id="_x0000_t75" coordsize="21600,21600" o:spt="75" o:preferrelative="t" path="m@4@5l@4@11@9@11@9@5xe" filled="f" stroked="f">
             <v:stroke joinstyle="miter"/>
             <v:formulas>
@@ -706,10 +707,10 @@
             <v:path o:extrusionok="f" gradientshapeok="t" o:connecttype="rect"/>
             <o:lock v:ext="edit" aspectratio="t"/>
           </v:shapetype>
-          <v:shape id="_x0000_i1025" type="#_x0000_t75" style="width:76.85pt;height:49.95pt" o:ole="">
-            <v:imagedata r:id="rId17" o:title=""/>
+          <v:shape id="_x0000_i1034" type="#_x0000_t75" style="width:62.25pt;height:40.5pt" o:ole="">
+            <v:imagedata r:id="rId16" o:title=""/>
           </v:shape>
-          <o:OLEObject Type="Embed" ProgID="Excel.Sheet.12" ShapeID="_x0000_i1025" DrawAspect="Icon" ObjectID="_1541403208" r:id="rId18"/>
+          <o:OLEObject Type="Embed" ProgID="Excel.Sheet.12" ShapeID="_x0000_i1034" DrawAspect="Icon" ObjectID="_1542304633" r:id="rId17"/>
         </w:object>
       </w:r>
     </w:p>
@@ -724,7 +725,7 @@
 </file>
 
 <file path=word/endnotes.xml><?xml version="1.0" encoding="utf-8"?>
-<w:endnotes xmlns:wpc="http://schemas.microsoft.com/office/word/2010/wordprocessingCanvas" xmlns:mc="http://schemas.openxmlformats.org/markup-compatibility/2006" xmlns:o="urn:schemas-microsoft-com:office:office" xmlns:r="http://schemas.openxmlformats.org/officeDocument/2006/relationships" xmlns:m="http://schemas.openxmlformats.org/officeDocument/2006/math" xmlns:v="urn:schemas-microsoft-com:vml" xmlns:wp14="http://schemas.microsoft.com/office/word/2010/wordprocessingDrawing" xmlns:wp="http://schemas.openxmlformats.org/drawingml/2006/wordprocessingDrawing" xmlns:w10="urn:schemas-microsoft-com:office:word" xmlns:w="http://schemas.openxmlformats.org/wordprocessingml/2006/main" xmlns:w14="http://schemas.microsoft.com/office/word/2010/wordml" xmlns:wpg="http://schemas.microsoft.com/office/word/2010/wordprocessingGroup" xmlns:wpi="http://schemas.microsoft.com/office/word/2010/wordprocessingInk" xmlns:wne="http://schemas.microsoft.com/office/word/2006/wordml" xmlns:wps="http://schemas.microsoft.com/office/word/2010/wordprocessingShape" mc:Ignorable="w14 wp14">
+<w:endnotes xmlns:wpc="http://schemas.microsoft.com/office/word/2010/wordprocessingCanvas" xmlns:cx="http://schemas.microsoft.com/office/drawing/2014/chartex" xmlns:cx1="http://schemas.microsoft.com/office/drawing/2015/9/8/chartex" xmlns:cx2="http://schemas.microsoft.com/office/drawing/2015/10/21/chartex" xmlns:mc="http://schemas.openxmlformats.org/markup-compatibility/2006" xmlns:o="urn:schemas-microsoft-com:office:office" xmlns:r="http://schemas.openxmlformats.org/officeDocument/2006/relationships" xmlns:m="http://schemas.openxmlformats.org/officeDocument/2006/math" xmlns:v="urn:schemas-microsoft-com:vml" xmlns:wp14="http://schemas.microsoft.com/office/word/2010/wordprocessingDrawing" xmlns:wp="http://schemas.openxmlformats.org/drawingml/2006/wordprocessingDrawing" xmlns:w10="urn:schemas-microsoft-com:office:word" xmlns:w="http://schemas.openxmlformats.org/wordprocessingml/2006/main" xmlns:w14="http://schemas.microsoft.com/office/word/2010/wordml" xmlns:w15="http://schemas.microsoft.com/office/word/2012/wordml" xmlns:w16se="http://schemas.microsoft.com/office/word/2015/wordml/symex" xmlns:wpg="http://schemas.microsoft.com/office/word/2010/wordprocessingGroup" xmlns:wpi="http://schemas.microsoft.com/office/word/2010/wordprocessingInk" xmlns:wne="http://schemas.microsoft.com/office/word/2006/wordml" xmlns:wps="http://schemas.microsoft.com/office/word/2010/wordprocessingShape" mc:Ignorable="w14 w15 w16se wp14">
   <w:endnote w:type="separator" w:id="-1">
     <w:p>
       <w:r>
@@ -743,37 +744,37 @@
 </file>
 
 <file path=word/footer1.xml><?xml version="1.0" encoding="utf-8"?>
-<w:ftr xmlns:wpc="http://schemas.microsoft.com/office/word/2010/wordprocessingCanvas" xmlns:mc="http://schemas.openxmlformats.org/markup-compatibility/2006" xmlns:o="urn:schemas-microsoft-com:office:office" xmlns:r="http://schemas.openxmlformats.org/officeDocument/2006/relationships" xmlns:m="http://schemas.openxmlformats.org/officeDocument/2006/math" xmlns:v="urn:schemas-microsoft-com:vml" xmlns:wp14="http://schemas.microsoft.com/office/word/2010/wordprocessingDrawing" xmlns:wp="http://schemas.openxmlformats.org/drawingml/2006/wordprocessingDrawing" xmlns:w10="urn:schemas-microsoft-com:office:word" xmlns:w="http://schemas.openxmlformats.org/wordprocessingml/2006/main" xmlns:w14="http://schemas.microsoft.com/office/word/2010/wordml" xmlns:wpg="http://schemas.microsoft.com/office/word/2010/wordprocessingGroup" xmlns:wpi="http://schemas.microsoft.com/office/word/2010/wordprocessingInk" xmlns:wne="http://schemas.microsoft.com/office/word/2006/wordml" xmlns:wps="http://schemas.microsoft.com/office/word/2010/wordprocessingShape" mc:Ignorable="w14 wp14">
+<w:ftr xmlns:wpc="http://schemas.microsoft.com/office/word/2010/wordprocessingCanvas" xmlns:cx="http://schemas.microsoft.com/office/drawing/2014/chartex" xmlns:cx1="http://schemas.microsoft.com/office/drawing/2015/9/8/chartex" xmlns:cx2="http://schemas.microsoft.com/office/drawing/2015/10/21/chartex" xmlns:mc="http://schemas.openxmlformats.org/markup-compatibility/2006" xmlns:o="urn:schemas-microsoft-com:office:office" xmlns:r="http://schemas.openxmlformats.org/officeDocument/2006/relationships" xmlns:m="http://schemas.openxmlformats.org/officeDocument/2006/math" xmlns:v="urn:schemas-microsoft-com:vml" xmlns:wp14="http://schemas.microsoft.com/office/word/2010/wordprocessingDrawing" xmlns:wp="http://schemas.openxmlformats.org/drawingml/2006/wordprocessingDrawing" xmlns:w10="urn:schemas-microsoft-com:office:word" xmlns:w="http://schemas.openxmlformats.org/wordprocessingml/2006/main" xmlns:w14="http://schemas.microsoft.com/office/word/2010/wordml" xmlns:w15="http://schemas.microsoft.com/office/word/2012/wordml" xmlns:w16se="http://schemas.microsoft.com/office/word/2015/wordml/symex" xmlns:wpg="http://schemas.microsoft.com/office/word/2010/wordprocessingGroup" xmlns:wpi="http://schemas.microsoft.com/office/word/2010/wordprocessingInk" xmlns:wne="http://schemas.microsoft.com/office/word/2006/wordml" xmlns:wps="http://schemas.microsoft.com/office/word/2010/wordprocessingShape" mc:Ignorable="w14 w15 w16se wp14">
   <w:p>
     <w:pPr>
-      <w:pStyle w:val="Pieddepage"/>
+      <w:pStyle w:val="Footer"/>
     </w:pPr>
   </w:p>
 </w:ftr>
 </file>
 
 <file path=word/footer2.xml><?xml version="1.0" encoding="utf-8"?>
-<w:ftr xmlns:wpc="http://schemas.microsoft.com/office/word/2010/wordprocessingCanvas" xmlns:mc="http://schemas.openxmlformats.org/markup-compatibility/2006" xmlns:o="urn:schemas-microsoft-com:office:office" xmlns:r="http://schemas.openxmlformats.org/officeDocument/2006/relationships" xmlns:m="http://schemas.openxmlformats.org/officeDocument/2006/math" xmlns:v="urn:schemas-microsoft-com:vml" xmlns:wp14="http://schemas.microsoft.com/office/word/2010/wordprocessingDrawing" xmlns:wp="http://schemas.openxmlformats.org/drawingml/2006/wordprocessingDrawing" xmlns:w10="urn:schemas-microsoft-com:office:word" xmlns:w="http://schemas.openxmlformats.org/wordprocessingml/2006/main" xmlns:w14="http://schemas.microsoft.com/office/word/2010/wordml" xmlns:wpg="http://schemas.microsoft.com/office/word/2010/wordprocessingGroup" xmlns:wpi="http://schemas.microsoft.com/office/word/2010/wordprocessingInk" xmlns:wne="http://schemas.microsoft.com/office/word/2006/wordml" xmlns:wps="http://schemas.microsoft.com/office/word/2010/wordprocessingShape" mc:Ignorable="w14 wp14">
+<w:ftr xmlns:wpc="http://schemas.microsoft.com/office/word/2010/wordprocessingCanvas" xmlns:cx="http://schemas.microsoft.com/office/drawing/2014/chartex" xmlns:cx1="http://schemas.microsoft.com/office/drawing/2015/9/8/chartex" xmlns:cx2="http://schemas.microsoft.com/office/drawing/2015/10/21/chartex" xmlns:mc="http://schemas.openxmlformats.org/markup-compatibility/2006" xmlns:o="urn:schemas-microsoft-com:office:office" xmlns:r="http://schemas.openxmlformats.org/officeDocument/2006/relationships" xmlns:m="http://schemas.openxmlformats.org/officeDocument/2006/math" xmlns:v="urn:schemas-microsoft-com:vml" xmlns:wp14="http://schemas.microsoft.com/office/word/2010/wordprocessingDrawing" xmlns:wp="http://schemas.openxmlformats.org/drawingml/2006/wordprocessingDrawing" xmlns:w10="urn:schemas-microsoft-com:office:word" xmlns:w="http://schemas.openxmlformats.org/wordprocessingml/2006/main" xmlns:w14="http://schemas.microsoft.com/office/word/2010/wordml" xmlns:w15="http://schemas.microsoft.com/office/word/2012/wordml" xmlns:w16se="http://schemas.microsoft.com/office/word/2015/wordml/symex" xmlns:wpg="http://schemas.microsoft.com/office/word/2010/wordprocessingGroup" xmlns:wpi="http://schemas.microsoft.com/office/word/2010/wordprocessingInk" xmlns:wne="http://schemas.microsoft.com/office/word/2006/wordml" xmlns:wps="http://schemas.microsoft.com/office/word/2010/wordprocessingShape" mc:Ignorable="w14 w15 w16se wp14">
   <w:p>
     <w:pPr>
-      <w:pStyle w:val="Pieddepage"/>
+      <w:pStyle w:val="Footer"/>
     </w:pPr>
   </w:p>
 </w:ftr>
 </file>
 
 <file path=word/footer3.xml><?xml version="1.0" encoding="utf-8"?>
-<w:ftr xmlns:wpc="http://schemas.microsoft.com/office/word/2010/wordprocessingCanvas" xmlns:mc="http://schemas.openxmlformats.org/markup-compatibility/2006" xmlns:o="urn:schemas-microsoft-com:office:office" xmlns:r="http://schemas.openxmlformats.org/officeDocument/2006/relationships" xmlns:m="http://schemas.openxmlformats.org/officeDocument/2006/math" xmlns:v="urn:schemas-microsoft-com:vml" xmlns:wp14="http://schemas.microsoft.com/office/word/2010/wordprocessingDrawing" xmlns:wp="http://schemas.openxmlformats.org/drawingml/2006/wordprocessingDrawing" xmlns:w10="urn:schemas-microsoft-com:office:word" xmlns:w="http://schemas.openxmlformats.org/wordprocessingml/2006/main" xmlns:w14="http://schemas.microsoft.com/office/word/2010/wordml" xmlns:wpg="http://schemas.microsoft.com/office/word/2010/wordprocessingGroup" xmlns:wpi="http://schemas.microsoft.com/office/word/2010/wordprocessingInk" xmlns:wne="http://schemas.microsoft.com/office/word/2006/wordml" xmlns:wps="http://schemas.microsoft.com/office/word/2010/wordprocessingShape" mc:Ignorable="w14 wp14">
+<w:ftr xmlns:wpc="http://schemas.microsoft.com/office/word/2010/wordprocessingCanvas" xmlns:cx="http://schemas.microsoft.com/office/drawing/2014/chartex" xmlns:cx1="http://schemas.microsoft.com/office/drawing/2015/9/8/chartex" xmlns:cx2="http://schemas.microsoft.com/office/drawing/2015/10/21/chartex" xmlns:mc="http://schemas.openxmlformats.org/markup-compatibility/2006" xmlns:o="urn:schemas-microsoft-com:office:office" xmlns:r="http://schemas.openxmlformats.org/officeDocument/2006/relationships" xmlns:m="http://schemas.openxmlformats.org/officeDocument/2006/math" xmlns:v="urn:schemas-microsoft-com:vml" xmlns:wp14="http://schemas.microsoft.com/office/word/2010/wordprocessingDrawing" xmlns:wp="http://schemas.openxmlformats.org/drawingml/2006/wordprocessingDrawing" xmlns:w10="urn:schemas-microsoft-com:office:word" xmlns:w="http://schemas.openxmlformats.org/wordprocessingml/2006/main" xmlns:w14="http://schemas.microsoft.com/office/word/2010/wordml" xmlns:w15="http://schemas.microsoft.com/office/word/2012/wordml" xmlns:w16se="http://schemas.microsoft.com/office/word/2015/wordml/symex" xmlns:wpg="http://schemas.microsoft.com/office/word/2010/wordprocessingGroup" xmlns:wpi="http://schemas.microsoft.com/office/word/2010/wordprocessingInk" xmlns:wne="http://schemas.microsoft.com/office/word/2006/wordml" xmlns:wps="http://schemas.microsoft.com/office/word/2010/wordprocessingShape" mc:Ignorable="w14 w15 w16se wp14">
   <w:p>
     <w:pPr>
-      <w:pStyle w:val="Pieddepage"/>
+      <w:pStyle w:val="Footer"/>
     </w:pPr>
   </w:p>
 </w:ftr>
 </file>
 
 <file path=word/footnotes.xml><?xml version="1.0" encoding="utf-8"?>
-<w:footnotes xmlns:wpc="http://schemas.microsoft.com/office/word/2010/wordprocessingCanvas" xmlns:mc="http://schemas.openxmlformats.org/markup-compatibility/2006" xmlns:o="urn:schemas-microsoft-com:office:office" xmlns:r="http://schemas.openxmlformats.org/officeDocument/2006/relationships" xmlns:m="http://schemas.openxmlformats.org/officeDocument/2006/math" xmlns:v="urn:schemas-microsoft-com:vml" xmlns:wp14="http://schemas.microsoft.com/office/word/2010/wordprocessingDrawing" xmlns:wp="http://schemas.openxmlformats.org/drawingml/2006/wordprocessingDrawing" xmlns:w10="urn:schemas-microsoft-com:office:word" xmlns:w="http://schemas.openxmlformats.org/wordprocessingml/2006/main" xmlns:w14="http://schemas.microsoft.com/office/word/2010/wordml" xmlns:wpg="http://schemas.microsoft.com/office/word/2010/wordprocessingGroup" xmlns:wpi="http://schemas.microsoft.com/office/word/2010/wordprocessingInk" xmlns:wne="http://schemas.microsoft.com/office/word/2006/wordml" xmlns:wps="http://schemas.microsoft.com/office/word/2010/wordprocessingShape" mc:Ignorable="w14 wp14">
+<w:footnotes xmlns:wpc="http://schemas.microsoft.com/office/word/2010/wordprocessingCanvas" xmlns:cx="http://schemas.microsoft.com/office/drawing/2014/chartex" xmlns:cx1="http://schemas.microsoft.com/office/drawing/2015/9/8/chartex" xmlns:cx2="http://schemas.microsoft.com/office/drawing/2015/10/21/chartex" xmlns:mc="http://schemas.openxmlformats.org/markup-compatibility/2006" xmlns:o="urn:schemas-microsoft-com:office:office" xmlns:r="http://schemas.openxmlformats.org/officeDocument/2006/relationships" xmlns:m="http://schemas.openxmlformats.org/officeDocument/2006/math" xmlns:v="urn:schemas-microsoft-com:vml" xmlns:wp14="http://schemas.microsoft.com/office/word/2010/wordprocessingDrawing" xmlns:wp="http://schemas.openxmlformats.org/drawingml/2006/wordprocessingDrawing" xmlns:w10="urn:schemas-microsoft-com:office:word" xmlns:w="http://schemas.openxmlformats.org/wordprocessingml/2006/main" xmlns:w14="http://schemas.microsoft.com/office/word/2010/wordml" xmlns:w15="http://schemas.microsoft.com/office/word/2012/wordml" xmlns:w16se="http://schemas.microsoft.com/office/word/2015/wordml/symex" xmlns:wpg="http://schemas.microsoft.com/office/word/2010/wordprocessingGroup" xmlns:wpi="http://schemas.microsoft.com/office/word/2010/wordprocessingInk" xmlns:wne="http://schemas.microsoft.com/office/word/2006/wordml" xmlns:wps="http://schemas.microsoft.com/office/word/2010/wordprocessingShape" mc:Ignorable="w14 w15 w16se wp14">
   <w:footnote w:type="separator" w:id="-1">
     <w:p>
       <w:r>
@@ -792,70 +793,70 @@
 </file>
 
 <file path=word/header1.xml><?xml version="1.0" encoding="utf-8"?>
-<w:hdr xmlns:wpc="http://schemas.microsoft.com/office/word/2010/wordprocessingCanvas" xmlns:mc="http://schemas.openxmlformats.org/markup-compatibility/2006" xmlns:o="urn:schemas-microsoft-com:office:office" xmlns:r="http://schemas.openxmlformats.org/officeDocument/2006/relationships" xmlns:m="http://schemas.openxmlformats.org/officeDocument/2006/math" xmlns:v="urn:schemas-microsoft-com:vml" xmlns:wp14="http://schemas.microsoft.com/office/word/2010/wordprocessingDrawing" xmlns:wp="http://schemas.openxmlformats.org/drawingml/2006/wordprocessingDrawing" xmlns:w10="urn:schemas-microsoft-com:office:word" xmlns:w="http://schemas.openxmlformats.org/wordprocessingml/2006/main" xmlns:w14="http://schemas.microsoft.com/office/word/2010/wordml" xmlns:wpg="http://schemas.microsoft.com/office/word/2010/wordprocessingGroup" xmlns:wpi="http://schemas.microsoft.com/office/word/2010/wordprocessingInk" xmlns:wne="http://schemas.microsoft.com/office/word/2006/wordml" xmlns:wps="http://schemas.microsoft.com/office/word/2010/wordprocessingShape" mc:Ignorable="w14 wp14">
+<w:hdr xmlns:wpc="http://schemas.microsoft.com/office/word/2010/wordprocessingCanvas" xmlns:cx="http://schemas.microsoft.com/office/drawing/2014/chartex" xmlns:cx1="http://schemas.microsoft.com/office/drawing/2015/9/8/chartex" xmlns:cx2="http://schemas.microsoft.com/office/drawing/2015/10/21/chartex" xmlns:mc="http://schemas.openxmlformats.org/markup-compatibility/2006" xmlns:o="urn:schemas-microsoft-com:office:office" xmlns:r="http://schemas.openxmlformats.org/officeDocument/2006/relationships" xmlns:m="http://schemas.openxmlformats.org/officeDocument/2006/math" xmlns:v="urn:schemas-microsoft-com:vml" xmlns:wp14="http://schemas.microsoft.com/office/word/2010/wordprocessingDrawing" xmlns:wp="http://schemas.openxmlformats.org/drawingml/2006/wordprocessingDrawing" xmlns:w10="urn:schemas-microsoft-com:office:word" xmlns:w="http://schemas.openxmlformats.org/wordprocessingml/2006/main" xmlns:w14="http://schemas.microsoft.com/office/word/2010/wordml" xmlns:w15="http://schemas.microsoft.com/office/word/2012/wordml" xmlns:w16se="http://schemas.microsoft.com/office/word/2015/wordml/symex" xmlns:wpg="http://schemas.microsoft.com/office/word/2010/wordprocessingGroup" xmlns:wpi="http://schemas.microsoft.com/office/word/2010/wordprocessingInk" xmlns:wne="http://schemas.microsoft.com/office/word/2006/wordml" xmlns:wps="http://schemas.microsoft.com/office/word/2010/wordprocessingShape" mc:Ignorable="w14 w15 w16se wp14">
   <w:p>
     <w:pPr>
-      <w:pStyle w:val="En-tte"/>
+      <w:pStyle w:val="Header"/>
     </w:pPr>
   </w:p>
 </w:hdr>
 </file>
 
 <file path=word/header2.xml><?xml version="1.0" encoding="utf-8"?>
-<w:hdr xmlns:wpc="http://schemas.microsoft.com/office/word/2010/wordprocessingCanvas" xmlns:mc="http://schemas.openxmlformats.org/markup-compatibility/2006" xmlns:o="urn:schemas-microsoft-com:office:office" xmlns:r="http://schemas.openxmlformats.org/officeDocument/2006/relationships" xmlns:m="http://schemas.openxmlformats.org/officeDocument/2006/math" xmlns:v="urn:schemas-microsoft-com:vml" xmlns:wp14="http://schemas.microsoft.com/office/word/2010/wordprocessingDrawing" xmlns:wp="http://schemas.openxmlformats.org/drawingml/2006/wordprocessingDrawing" xmlns:w10="urn:schemas-microsoft-com:office:word" xmlns:w="http://schemas.openxmlformats.org/wordprocessingml/2006/main" xmlns:w14="http://schemas.microsoft.com/office/word/2010/wordml" xmlns:wpg="http://schemas.microsoft.com/office/word/2010/wordprocessingGroup" xmlns:wpi="http://schemas.microsoft.com/office/word/2010/wordprocessingInk" xmlns:wne="http://schemas.microsoft.com/office/word/2006/wordml" xmlns:wps="http://schemas.microsoft.com/office/word/2010/wordprocessingShape" mc:Ignorable="w14 wp14">
+<w:hdr xmlns:wpc="http://schemas.microsoft.com/office/word/2010/wordprocessingCanvas" xmlns:cx="http://schemas.microsoft.com/office/drawing/2014/chartex" xmlns:cx1="http://schemas.microsoft.com/office/drawing/2015/9/8/chartex" xmlns:cx2="http://schemas.microsoft.com/office/drawing/2015/10/21/chartex" xmlns:mc="http://schemas.openxmlformats.org/markup-compatibility/2006" xmlns:o="urn:schemas-microsoft-com:office:office" xmlns:r="http://schemas.openxmlformats.org/officeDocument/2006/relationships" xmlns:m="http://schemas.openxmlformats.org/officeDocument/2006/math" xmlns:v="urn:schemas-microsoft-com:vml" xmlns:wp14="http://schemas.microsoft.com/office/word/2010/wordprocessingDrawing" xmlns:wp="http://schemas.openxmlformats.org/drawingml/2006/wordprocessingDrawing" xmlns:w10="urn:schemas-microsoft-com:office:word" xmlns:w="http://schemas.openxmlformats.org/wordprocessingml/2006/main" xmlns:w14="http://schemas.microsoft.com/office/word/2010/wordml" xmlns:w15="http://schemas.microsoft.com/office/word/2012/wordml" xmlns:w16se="http://schemas.microsoft.com/office/word/2015/wordml/symex" xmlns:wpg="http://schemas.microsoft.com/office/word/2010/wordprocessingGroup" xmlns:wpi="http://schemas.microsoft.com/office/word/2010/wordprocessingInk" xmlns:wne="http://schemas.microsoft.com/office/word/2006/wordml" xmlns:wps="http://schemas.microsoft.com/office/word/2010/wordprocessingShape" mc:Ignorable="w14 w15 w16se wp14">
   <w:p>
     <w:pPr>
-      <w:pStyle w:val="En-tte"/>
+      <w:pStyle w:val="Header"/>
     </w:pPr>
   </w:p>
 </w:hdr>
 </file>
 
 <file path=word/header3.xml><?xml version="1.0" encoding="utf-8"?>
-<w:hdr xmlns:wpc="http://schemas.microsoft.com/office/word/2010/wordprocessingCanvas" xmlns:mc="http://schemas.openxmlformats.org/markup-compatibility/2006" xmlns:o="urn:schemas-microsoft-com:office:office" xmlns:r="http://schemas.openxmlformats.org/officeDocument/2006/relationships" xmlns:m="http://schemas.openxmlformats.org/officeDocument/2006/math" xmlns:v="urn:schemas-microsoft-com:vml" xmlns:wp14="http://schemas.microsoft.com/office/word/2010/wordprocessingDrawing" xmlns:wp="http://schemas.openxmlformats.org/drawingml/2006/wordprocessingDrawing" xmlns:w10="urn:schemas-microsoft-com:office:word" xmlns:w="http://schemas.openxmlformats.org/wordprocessingml/2006/main" xmlns:w14="http://schemas.microsoft.com/office/word/2010/wordml" xmlns:wpg="http://schemas.microsoft.com/office/word/2010/wordprocessingGroup" xmlns:wpi="http://schemas.microsoft.com/office/word/2010/wordprocessingInk" xmlns:wne="http://schemas.microsoft.com/office/word/2006/wordml" xmlns:wps="http://schemas.microsoft.com/office/word/2010/wordprocessingShape" mc:Ignorable="w14 wp14">
+<w:hdr xmlns:wpc="http://schemas.microsoft.com/office/word/2010/wordprocessingCanvas" xmlns:cx="http://schemas.microsoft.com/office/drawing/2014/chartex" xmlns:cx1="http://schemas.microsoft.com/office/drawing/2015/9/8/chartex" xmlns:cx2="http://schemas.microsoft.com/office/drawing/2015/10/21/chartex" xmlns:mc="http://schemas.openxmlformats.org/markup-compatibility/2006" xmlns:o="urn:schemas-microsoft-com:office:office" xmlns:r="http://schemas.openxmlformats.org/officeDocument/2006/relationships" xmlns:m="http://schemas.openxmlformats.org/officeDocument/2006/math" xmlns:v="urn:schemas-microsoft-com:vml" xmlns:wp14="http://schemas.microsoft.com/office/word/2010/wordprocessingDrawing" xmlns:wp="http://schemas.openxmlformats.org/drawingml/2006/wordprocessingDrawing" xmlns:w10="urn:schemas-microsoft-com:office:word" xmlns:w="http://schemas.openxmlformats.org/wordprocessingml/2006/main" xmlns:w14="http://schemas.microsoft.com/office/word/2010/wordml" xmlns:w15="http://schemas.microsoft.com/office/word/2012/wordml" xmlns:w16se="http://schemas.microsoft.com/office/word/2015/wordml/symex" xmlns:wpg="http://schemas.microsoft.com/office/word/2010/wordprocessingGroup" xmlns:wpi="http://schemas.microsoft.com/office/word/2010/wordprocessingInk" xmlns:wne="http://schemas.microsoft.com/office/word/2006/wordml" xmlns:wps="http://schemas.microsoft.com/office/word/2010/wordprocessingShape" mc:Ignorable="w14 w15 w16se wp14">
   <w:p>
     <w:pPr>
-      <w:pStyle w:val="En-tte"/>
+      <w:pStyle w:val="Header"/>
     </w:pPr>
   </w:p>
 </w:hdr>
 </file>
 
 <file path=word/header4.xml><?xml version="1.0" encoding="utf-8"?>
-<w:hdr xmlns:wpc="http://schemas.microsoft.com/office/word/2010/wordprocessingCanvas" xmlns:mc="http://schemas.openxmlformats.org/markup-compatibility/2006" xmlns:o="urn:schemas-microsoft-com:office:office" xmlns:r="http://schemas.openxmlformats.org/officeDocument/2006/relationships" xmlns:m="http://schemas.openxmlformats.org/officeDocument/2006/math" xmlns:v="urn:schemas-microsoft-com:vml" xmlns:wp14="http://schemas.microsoft.com/office/word/2010/wordprocessingDrawing" xmlns:wp="http://schemas.openxmlformats.org/drawingml/2006/wordprocessingDrawing" xmlns:w10="urn:schemas-microsoft-com:office:word" xmlns:w="http://schemas.openxmlformats.org/wordprocessingml/2006/main" xmlns:w14="http://schemas.microsoft.com/office/word/2010/wordml" xmlns:wpg="http://schemas.microsoft.com/office/word/2010/wordprocessingGroup" xmlns:wpi="http://schemas.microsoft.com/office/word/2010/wordprocessingInk" xmlns:wne="http://schemas.microsoft.com/office/word/2006/wordml" xmlns:wps="http://schemas.microsoft.com/office/word/2010/wordprocessingShape" mc:Ignorable="w14 wp14">
+<w:hdr xmlns:wpc="http://schemas.microsoft.com/office/word/2010/wordprocessingCanvas" xmlns:cx="http://schemas.microsoft.com/office/drawing/2014/chartex" xmlns:cx1="http://schemas.microsoft.com/office/drawing/2015/9/8/chartex" xmlns:cx2="http://schemas.microsoft.com/office/drawing/2015/10/21/chartex" xmlns:mc="http://schemas.openxmlformats.org/markup-compatibility/2006" xmlns:o="urn:schemas-microsoft-com:office:office" xmlns:r="http://schemas.openxmlformats.org/officeDocument/2006/relationships" xmlns:m="http://schemas.openxmlformats.org/officeDocument/2006/math" xmlns:v="urn:schemas-microsoft-com:vml" xmlns:wp14="http://schemas.microsoft.com/office/word/2010/wordprocessingDrawing" xmlns:wp="http://schemas.openxmlformats.org/drawingml/2006/wordprocessingDrawing" xmlns:w10="urn:schemas-microsoft-com:office:word" xmlns:w="http://schemas.openxmlformats.org/wordprocessingml/2006/main" xmlns:w14="http://schemas.microsoft.com/office/word/2010/wordml" xmlns:w15="http://schemas.microsoft.com/office/word/2012/wordml" xmlns:w16se="http://schemas.microsoft.com/office/word/2015/wordml/symex" xmlns:wpg="http://schemas.microsoft.com/office/word/2010/wordprocessingGroup" xmlns:wpi="http://schemas.microsoft.com/office/word/2010/wordprocessingInk" xmlns:wne="http://schemas.microsoft.com/office/word/2006/wordml" xmlns:wps="http://schemas.microsoft.com/office/word/2010/wordprocessingShape" mc:Ignorable="w14 w15 w16se wp14">
   <w:p>
     <w:pPr>
-      <w:pStyle w:val="En-tte"/>
+      <w:pStyle w:val="Header"/>
       <w:jc w:val="right"/>
     </w:pPr>
     <w:r>
       <w:rPr>
-        <w:rStyle w:val="Numrodepage"/>
+        <w:rStyle w:val="PageNumber"/>
       </w:rPr>
       <w:fldChar w:fldCharType="begin"/>
     </w:r>
     <w:r>
       <w:rPr>
-        <w:rStyle w:val="Numrodepage"/>
+        <w:rStyle w:val="PageNumber"/>
       </w:rPr>
       <w:instrText xml:space="preserve"> PAGE </w:instrText>
     </w:r>
     <w:r>
       <w:rPr>
-        <w:rStyle w:val="Numrodepage"/>
+        <w:rStyle w:val="PageNumber"/>
       </w:rPr>
       <w:fldChar w:fldCharType="separate"/>
     </w:r>
     <w:r>
       <w:rPr>
-        <w:rStyle w:val="Numrodepage"/>
+        <w:rStyle w:val="PageNumber"/>
         <w:noProof/>
       </w:rPr>
       <w:t>i</w:t>
     </w:r>
     <w:r>
       <w:rPr>
-        <w:rStyle w:val="Numrodepage"/>
+        <w:rStyle w:val="PageNumber"/>
       </w:rPr>
       <w:fldChar w:fldCharType="end"/>
     </w:r>
@@ -864,40 +865,40 @@
 </file>
 
 <file path=word/header5.xml><?xml version="1.0" encoding="utf-8"?>
-<w:hdr xmlns:wpc="http://schemas.microsoft.com/office/word/2010/wordprocessingCanvas" xmlns:mc="http://schemas.openxmlformats.org/markup-compatibility/2006" xmlns:o="urn:schemas-microsoft-com:office:office" xmlns:r="http://schemas.openxmlformats.org/officeDocument/2006/relationships" xmlns:m="http://schemas.openxmlformats.org/officeDocument/2006/math" xmlns:v="urn:schemas-microsoft-com:vml" xmlns:wp14="http://schemas.microsoft.com/office/word/2010/wordprocessingDrawing" xmlns:wp="http://schemas.openxmlformats.org/drawingml/2006/wordprocessingDrawing" xmlns:w10="urn:schemas-microsoft-com:office:word" xmlns:w="http://schemas.openxmlformats.org/wordprocessingml/2006/main" xmlns:w14="http://schemas.microsoft.com/office/word/2010/wordml" xmlns:wpg="http://schemas.microsoft.com/office/word/2010/wordprocessingGroup" xmlns:wpi="http://schemas.microsoft.com/office/word/2010/wordprocessingInk" xmlns:wne="http://schemas.microsoft.com/office/word/2006/wordml" xmlns:wps="http://schemas.microsoft.com/office/word/2010/wordprocessingShape" mc:Ignorable="w14 wp14">
+<w:hdr xmlns:wpc="http://schemas.microsoft.com/office/word/2010/wordprocessingCanvas" xmlns:cx="http://schemas.microsoft.com/office/drawing/2014/chartex" xmlns:cx1="http://schemas.microsoft.com/office/drawing/2015/9/8/chartex" xmlns:cx2="http://schemas.microsoft.com/office/drawing/2015/10/21/chartex" xmlns:mc="http://schemas.openxmlformats.org/markup-compatibility/2006" xmlns:o="urn:schemas-microsoft-com:office:office" xmlns:r="http://schemas.openxmlformats.org/officeDocument/2006/relationships" xmlns:m="http://schemas.openxmlformats.org/officeDocument/2006/math" xmlns:v="urn:schemas-microsoft-com:vml" xmlns:wp14="http://schemas.microsoft.com/office/word/2010/wordprocessingDrawing" xmlns:wp="http://schemas.openxmlformats.org/drawingml/2006/wordprocessingDrawing" xmlns:w10="urn:schemas-microsoft-com:office:word" xmlns:w="http://schemas.openxmlformats.org/wordprocessingml/2006/main" xmlns:w14="http://schemas.microsoft.com/office/word/2010/wordml" xmlns:w15="http://schemas.microsoft.com/office/word/2012/wordml" xmlns:w16se="http://schemas.microsoft.com/office/word/2015/wordml/symex" xmlns:wpg="http://schemas.microsoft.com/office/word/2010/wordprocessingGroup" xmlns:wpi="http://schemas.microsoft.com/office/word/2010/wordprocessingInk" xmlns:wne="http://schemas.microsoft.com/office/word/2006/wordml" xmlns:wps="http://schemas.microsoft.com/office/word/2010/wordprocessingShape" mc:Ignorable="w14 w15 w16se wp14">
   <w:p>
     <w:pPr>
-      <w:pStyle w:val="En-tte"/>
+      <w:pStyle w:val="Header"/>
       <w:jc w:val="right"/>
     </w:pPr>
     <w:r>
       <w:rPr>
-        <w:rStyle w:val="Numrodepage"/>
+        <w:rStyle w:val="PageNumber"/>
       </w:rPr>
       <w:fldChar w:fldCharType="begin"/>
     </w:r>
     <w:r>
       <w:rPr>
-        <w:rStyle w:val="Numrodepage"/>
+        <w:rStyle w:val="PageNumber"/>
       </w:rPr>
       <w:instrText xml:space="preserve"> PAGE </w:instrText>
     </w:r>
     <w:r>
       <w:rPr>
-        <w:rStyle w:val="Numrodepage"/>
+        <w:rStyle w:val="PageNumber"/>
       </w:rPr>
       <w:fldChar w:fldCharType="separate"/>
     </w:r>
     <w:r>
       <w:rPr>
-        <w:rStyle w:val="Numrodepage"/>
+        <w:rStyle w:val="PageNumber"/>
         <w:noProof/>
       </w:rPr>
       <w:t>1</w:t>
     </w:r>
     <w:r>
       <w:rPr>
-        <w:rStyle w:val="Numrodepage"/>
+        <w:rStyle w:val="PageNumber"/>
       </w:rPr>
       <w:fldChar w:fldCharType="end"/>
     </w:r>
@@ -906,8 +907,8 @@
 </file>
 
 <file path=word/numbering.xml><?xml version="1.0" encoding="utf-8"?>
-<w:numbering xmlns:wpc="http://schemas.microsoft.com/office/word/2010/wordprocessingCanvas" xmlns:mc="http://schemas.openxmlformats.org/markup-compatibility/2006" xmlns:o="urn:schemas-microsoft-com:office:office" xmlns:r="http://schemas.openxmlformats.org/officeDocument/2006/relationships" xmlns:m="http://schemas.openxmlformats.org/officeDocument/2006/math" xmlns:v="urn:schemas-microsoft-com:vml" xmlns:wp14="http://schemas.microsoft.com/office/word/2010/wordprocessingDrawing" xmlns:wp="http://schemas.openxmlformats.org/drawingml/2006/wordprocessingDrawing" xmlns:w10="urn:schemas-microsoft-com:office:word" xmlns:w="http://schemas.openxmlformats.org/wordprocessingml/2006/main" xmlns:w14="http://schemas.microsoft.com/office/word/2010/wordml" xmlns:wpg="http://schemas.microsoft.com/office/word/2010/wordprocessingGroup" xmlns:wpi="http://schemas.microsoft.com/office/word/2010/wordprocessingInk" xmlns:wne="http://schemas.microsoft.com/office/word/2006/wordml" xmlns:wps="http://schemas.microsoft.com/office/word/2010/wordprocessingShape" mc:Ignorable="w14 wp14">
-  <w:abstractNum w:abstractNumId="0">
+<w:numbering xmlns:wpc="http://schemas.microsoft.com/office/word/2010/wordprocessingCanvas" xmlns:cx="http://schemas.microsoft.com/office/drawing/2014/chartex" xmlns:cx1="http://schemas.microsoft.com/office/drawing/2015/9/8/chartex" xmlns:cx2="http://schemas.microsoft.com/office/drawing/2015/10/21/chartex" xmlns:mc="http://schemas.openxmlformats.org/markup-compatibility/2006" xmlns:o="urn:schemas-microsoft-com:office:office" xmlns:r="http://schemas.openxmlformats.org/officeDocument/2006/relationships" xmlns:m="http://schemas.openxmlformats.org/officeDocument/2006/math" xmlns:v="urn:schemas-microsoft-com:vml" xmlns:wp14="http://schemas.microsoft.com/office/word/2010/wordprocessingDrawing" xmlns:wp="http://schemas.openxmlformats.org/drawingml/2006/wordprocessingDrawing" xmlns:w10="urn:schemas-microsoft-com:office:word" xmlns:w="http://schemas.openxmlformats.org/wordprocessingml/2006/main" xmlns:w14="http://schemas.microsoft.com/office/word/2010/wordml" xmlns:w15="http://schemas.microsoft.com/office/word/2012/wordml" xmlns:w16se="http://schemas.microsoft.com/office/word/2015/wordml/symex" xmlns:wpg="http://schemas.microsoft.com/office/word/2010/wordprocessingGroup" xmlns:wpi="http://schemas.microsoft.com/office/word/2010/wordprocessingInk" xmlns:wne="http://schemas.microsoft.com/office/word/2006/wordml" xmlns:wps="http://schemas.microsoft.com/office/word/2010/wordprocessingShape" mc:Ignorable="w14 w15 w16se wp14">
+  <w:abstractNum w:abstractNumId="0" w15:restartNumberingAfterBreak="0">
     <w:nsid w:val="06436050"/>
     <w:multiLevelType w:val="multilevel"/>
     <w:tmpl w:val="B840FF28"/>
@@ -1056,7 +1057,7 @@
       </w:rPr>
     </w:lvl>
   </w:abstractNum>
-  <w:abstractNum w:abstractNumId="1">
+  <w:abstractNum w:abstractNumId="1" w15:restartNumberingAfterBreak="0">
     <w:nsid w:val="1E136E5D"/>
     <w:multiLevelType w:val="hybridMultilevel"/>
     <w:tmpl w:val="73062F08"/>
@@ -1169,7 +1170,7 @@
       </w:rPr>
     </w:lvl>
   </w:abstractNum>
-  <w:abstractNum w:abstractNumId="2">
+  <w:abstractNum w:abstractNumId="2" w15:restartNumberingAfterBreak="0">
     <w:nsid w:val="30020BB2"/>
     <w:multiLevelType w:val="hybridMultilevel"/>
     <w:tmpl w:val="CC16F45C"/>
@@ -1282,7 +1283,7 @@
       </w:rPr>
     </w:lvl>
   </w:abstractNum>
-  <w:abstractNum w:abstractNumId="3">
+  <w:abstractNum w:abstractNumId="3" w15:restartNumberingAfterBreak="0">
     <w:nsid w:val="3AFC135B"/>
     <w:multiLevelType w:val="hybridMultilevel"/>
     <w:tmpl w:val="7FCAE1B6"/>
@@ -1395,7 +1396,7 @@
       </w:rPr>
     </w:lvl>
   </w:abstractNum>
-  <w:abstractNum w:abstractNumId="4">
+  <w:abstractNum w:abstractNumId="4" w15:restartNumberingAfterBreak="0">
     <w:nsid w:val="47677C53"/>
     <w:multiLevelType w:val="hybridMultilevel"/>
     <w:tmpl w:val="55BEBC52"/>
@@ -1507,14 +1508,14 @@
       </w:rPr>
     </w:lvl>
   </w:abstractNum>
-  <w:abstractNum w:abstractNumId="5">
+  <w:abstractNum w:abstractNumId="5" w15:restartNumberingAfterBreak="0">
     <w:nsid w:val="4B6D64EE"/>
     <w:multiLevelType w:val="multilevel"/>
     <w:tmpl w:val="40FA4408"/>
     <w:lvl w:ilvl="0">
       <w:start w:val="1"/>
       <w:numFmt w:val="decimal"/>
-      <w:pStyle w:val="Titre1"/>
+      <w:pStyle w:val="Heading1"/>
       <w:lvlText w:val="%1"/>
       <w:lvlJc w:val="left"/>
       <w:pPr>
@@ -1527,7 +1528,7 @@
     <w:lvl w:ilvl="1">
       <w:start w:val="1"/>
       <w:numFmt w:val="decimal"/>
-      <w:pStyle w:val="Titre2"/>
+      <w:pStyle w:val="Heading2"/>
       <w:lvlText w:val="%1.%2"/>
       <w:lvlJc w:val="left"/>
       <w:pPr>
@@ -1540,7 +1541,7 @@
     <w:lvl w:ilvl="2">
       <w:start w:val="1"/>
       <w:numFmt w:val="decimal"/>
-      <w:pStyle w:val="Titre3"/>
+      <w:pStyle w:val="Heading3"/>
       <w:lvlText w:val="%1.%2.%3"/>
       <w:lvlJc w:val="left"/>
       <w:pPr>
@@ -1553,7 +1554,7 @@
     <w:lvl w:ilvl="3">
       <w:start w:val="1"/>
       <w:numFmt w:val="decimal"/>
-      <w:pStyle w:val="Titre4"/>
+      <w:pStyle w:val="Heading4"/>
       <w:lvlText w:val="%1.%2.%3.%4"/>
       <w:lvlJc w:val="left"/>
       <w:pPr>
@@ -1566,7 +1567,7 @@
     <w:lvl w:ilvl="4">
       <w:start w:val="1"/>
       <w:numFmt w:val="decimal"/>
-      <w:pStyle w:val="Titre5"/>
+      <w:pStyle w:val="Heading5"/>
       <w:lvlText w:val="%1.%2.%3.%4.%5"/>
       <w:lvlJc w:val="left"/>
       <w:pPr>
@@ -1579,7 +1580,7 @@
     <w:lvl w:ilvl="5">
       <w:start w:val="1"/>
       <w:numFmt w:val="decimal"/>
-      <w:pStyle w:val="Titre6"/>
+      <w:pStyle w:val="Heading6"/>
       <w:lvlText w:val="%1.%2.%3.%4.%5.%6"/>
       <w:lvlJc w:val="left"/>
       <w:pPr>
@@ -1592,7 +1593,7 @@
     <w:lvl w:ilvl="6">
       <w:start w:val="1"/>
       <w:numFmt w:val="decimal"/>
-      <w:pStyle w:val="Titre7"/>
+      <w:pStyle w:val="Heading7"/>
       <w:lvlText w:val="%1.%2.%3.%4.%5.%6.%7"/>
       <w:lvlJc w:val="left"/>
       <w:pPr>
@@ -1605,7 +1606,7 @@
     <w:lvl w:ilvl="7">
       <w:start w:val="1"/>
       <w:numFmt w:val="decimal"/>
-      <w:pStyle w:val="Titre8"/>
+      <w:pStyle w:val="Heading8"/>
       <w:lvlText w:val="%1.%2.%3.%4.%5.%6.%7.%8"/>
       <w:lvlJc w:val="left"/>
       <w:pPr>
@@ -1618,7 +1619,7 @@
     <w:lvl w:ilvl="8">
       <w:start w:val="1"/>
       <w:numFmt w:val="decimal"/>
-      <w:pStyle w:val="Titre9"/>
+      <w:pStyle w:val="Heading9"/>
       <w:lvlText w:val="%1.%2.%3.%4.%5.%6.%7.%8.%9"/>
       <w:lvlJc w:val="left"/>
       <w:pPr>
@@ -1629,7 +1630,7 @@
       </w:pPr>
     </w:lvl>
   </w:abstractNum>
-  <w:abstractNum w:abstractNumId="6">
+  <w:abstractNum w:abstractNumId="6" w15:restartNumberingAfterBreak="0">
     <w:nsid w:val="58127673"/>
     <w:multiLevelType w:val="hybridMultilevel"/>
     <w:tmpl w:val="85E298D0"/>
@@ -1745,7 +1746,7 @@
       </w:pPr>
     </w:lvl>
   </w:abstractNum>
-  <w:abstractNum w:abstractNumId="7">
+  <w:abstractNum w:abstractNumId="7" w15:restartNumberingAfterBreak="0">
     <w:nsid w:val="5B1759ED"/>
     <w:multiLevelType w:val="multilevel"/>
     <w:tmpl w:val="430EFC2C"/>
@@ -1894,7 +1895,7 @@
       </w:rPr>
     </w:lvl>
   </w:abstractNum>
-  <w:abstractNum w:abstractNumId="8">
+  <w:abstractNum w:abstractNumId="8" w15:restartNumberingAfterBreak="0">
     <w:nsid w:val="69CB6637"/>
     <w:multiLevelType w:val="hybridMultilevel"/>
     <w:tmpl w:val="23968880"/>
@@ -2007,7 +2008,7 @@
       </w:rPr>
     </w:lvl>
   </w:abstractNum>
-  <w:abstractNum w:abstractNumId="9">
+  <w:abstractNum w:abstractNumId="9" w15:restartNumberingAfterBreak="0">
     <w:nsid w:val="78232EF4"/>
     <w:multiLevelType w:val="hybridMultilevel"/>
     <w:tmpl w:val="F9388554"/>
@@ -2190,7 +2191,7 @@
 </file>
 
 <file path=word/styles.xml><?xml version="1.0" encoding="utf-8"?>
-<w:styles xmlns:mc="http://schemas.openxmlformats.org/markup-compatibility/2006" xmlns:r="http://schemas.openxmlformats.org/officeDocument/2006/relationships" xmlns:w="http://schemas.openxmlformats.org/wordprocessingml/2006/main" xmlns:w14="http://schemas.microsoft.com/office/word/2010/wordml" mc:Ignorable="w14">
+<w:styles xmlns:mc="http://schemas.openxmlformats.org/markup-compatibility/2006" xmlns:r="http://schemas.openxmlformats.org/officeDocument/2006/relationships" xmlns:w="http://schemas.openxmlformats.org/wordprocessingml/2006/main" xmlns:w14="http://schemas.microsoft.com/office/word/2010/wordml" xmlns:w15="http://schemas.microsoft.com/office/word/2012/wordml" xmlns:w16se="http://schemas.microsoft.com/office/word/2015/wordml/symex" mc:Ignorable="w14 w15 w16se">
   <w:docDefaults>
     <w:rPrDefault>
       <w:rPr>
@@ -2200,26 +2201,155 @@
     </w:rPrDefault>
     <w:pPrDefault/>
   </w:docDefaults>
-  <w:latentStyles w:defLockedState="0" w:defUIPriority="0" w:defSemiHidden="0" w:defUnhideWhenUsed="0" w:defQFormat="0" w:count="267">
+  <w:latentStyles w:defLockedState="0" w:defUIPriority="0" w:defSemiHidden="0" w:defUnhideWhenUsed="0" w:defQFormat="0" w:count="372">
     <w:lsdException w:name="Normal" w:qFormat="1"/>
     <w:lsdException w:name="heading 1" w:qFormat="1"/>
     <w:lsdException w:name="heading 2" w:qFormat="1"/>
     <w:lsdException w:name="heading 3" w:qFormat="1"/>
     <w:lsdException w:name="heading 4" w:qFormat="1"/>
     <w:lsdException w:name="heading 5" w:qFormat="1"/>
-    <w:lsdException w:name="heading 6" w:qFormat="1"/>
-    <w:lsdException w:name="heading 7" w:qFormat="1"/>
-    <w:lsdException w:name="heading 8" w:qFormat="1"/>
-    <w:lsdException w:name="heading 9" w:qFormat="1"/>
-    <w:lsdException w:name="toc 1" w:uiPriority="39"/>
-    <w:lsdException w:name="toc 2" w:uiPriority="39"/>
-    <w:lsdException w:name="toc 3" w:uiPriority="39"/>
+    <w:lsdException w:name="heading 6" w:semiHidden="1" w:unhideWhenUsed="1" w:qFormat="1"/>
+    <w:lsdException w:name="heading 7" w:semiHidden="1" w:unhideWhenUsed="1" w:qFormat="1"/>
+    <w:lsdException w:name="heading 8" w:semiHidden="1" w:unhideWhenUsed="1" w:qFormat="1"/>
+    <w:lsdException w:name="heading 9" w:semiHidden="1" w:unhideWhenUsed="1" w:qFormat="1"/>
+    <w:lsdException w:name="index 1" w:semiHidden="1" w:unhideWhenUsed="1"/>
+    <w:lsdException w:name="index 2" w:semiHidden="1" w:unhideWhenUsed="1"/>
+    <w:lsdException w:name="index 3" w:semiHidden="1" w:unhideWhenUsed="1"/>
+    <w:lsdException w:name="index 4" w:semiHidden="1" w:unhideWhenUsed="1"/>
+    <w:lsdException w:name="index 5" w:semiHidden="1" w:unhideWhenUsed="1"/>
+    <w:lsdException w:name="index 6" w:semiHidden="1" w:unhideWhenUsed="1"/>
+    <w:lsdException w:name="index 7" w:semiHidden="1" w:unhideWhenUsed="1"/>
+    <w:lsdException w:name="index 8" w:semiHidden="1" w:unhideWhenUsed="1"/>
+    <w:lsdException w:name="index 9" w:semiHidden="1" w:unhideWhenUsed="1"/>
+    <w:lsdException w:name="toc 1" w:semiHidden="1" w:uiPriority="39" w:unhideWhenUsed="1"/>
+    <w:lsdException w:name="toc 2" w:semiHidden="1" w:uiPriority="39" w:unhideWhenUsed="1"/>
+    <w:lsdException w:name="toc 3" w:semiHidden="1" w:uiPriority="39" w:unhideWhenUsed="1"/>
+    <w:lsdException w:name="toc 4" w:semiHidden="1" w:unhideWhenUsed="1"/>
+    <w:lsdException w:name="toc 5" w:semiHidden="1" w:unhideWhenUsed="1"/>
+    <w:lsdException w:name="toc 6" w:semiHidden="1" w:unhideWhenUsed="1"/>
+    <w:lsdException w:name="toc 7" w:semiHidden="1" w:unhideWhenUsed="1"/>
+    <w:lsdException w:name="toc 8" w:semiHidden="1" w:unhideWhenUsed="1"/>
+    <w:lsdException w:name="toc 9" w:semiHidden="1" w:unhideWhenUsed="1"/>
+    <w:lsdException w:name="Normal Indent" w:semiHidden="1" w:unhideWhenUsed="1"/>
+    <w:lsdException w:name="footnote text" w:semiHidden="1" w:unhideWhenUsed="1"/>
+    <w:lsdException w:name="annotation text" w:semiHidden="1" w:unhideWhenUsed="1"/>
+    <w:lsdException w:name="header" w:semiHidden="1" w:unhideWhenUsed="1"/>
+    <w:lsdException w:name="footer" w:semiHidden="1" w:unhideWhenUsed="1"/>
+    <w:lsdException w:name="index heading" w:semiHidden="1" w:unhideWhenUsed="1"/>
     <w:lsdException w:name="caption" w:semiHidden="1" w:unhideWhenUsed="1" w:qFormat="1"/>
+    <w:lsdException w:name="table of figures" w:semiHidden="1" w:unhideWhenUsed="1"/>
+    <w:lsdException w:name="envelope address" w:semiHidden="1" w:unhideWhenUsed="1"/>
+    <w:lsdException w:name="envelope return" w:semiHidden="1" w:unhideWhenUsed="1"/>
+    <w:lsdException w:name="footnote reference" w:semiHidden="1" w:unhideWhenUsed="1"/>
+    <w:lsdException w:name="annotation reference" w:semiHidden="1" w:unhideWhenUsed="1"/>
+    <w:lsdException w:name="line number" w:semiHidden="1" w:unhideWhenUsed="1"/>
+    <w:lsdException w:name="page number" w:semiHidden="1" w:unhideWhenUsed="1"/>
+    <w:lsdException w:name="endnote reference" w:semiHidden="1" w:unhideWhenUsed="1"/>
+    <w:lsdException w:name="endnote text" w:semiHidden="1" w:unhideWhenUsed="1"/>
+    <w:lsdException w:name="table of authorities" w:semiHidden="1" w:unhideWhenUsed="1"/>
+    <w:lsdException w:name="macro" w:semiHidden="1" w:unhideWhenUsed="1"/>
+    <w:lsdException w:name="toa heading" w:semiHidden="1" w:unhideWhenUsed="1"/>
+    <w:lsdException w:name="List" w:semiHidden="1" w:unhideWhenUsed="1"/>
+    <w:lsdException w:name="List Number" w:semiHidden="1" w:unhideWhenUsed="1"/>
+    <w:lsdException w:name="List 2" w:semiHidden="1" w:unhideWhenUsed="1"/>
+    <w:lsdException w:name="List 5" w:semiHidden="1" w:unhideWhenUsed="1"/>
+    <w:lsdException w:name="List Bullet 2" w:semiHidden="1" w:unhideWhenUsed="1"/>
+    <w:lsdException w:name="List Bullet 3" w:semiHidden="1" w:unhideWhenUsed="1"/>
+    <w:lsdException w:name="List Bullet 4" w:semiHidden="1" w:unhideWhenUsed="1"/>
+    <w:lsdException w:name="List Bullet 5" w:semiHidden="1" w:unhideWhenUsed="1"/>
+    <w:lsdException w:name="List Number 2" w:semiHidden="1" w:unhideWhenUsed="1"/>
+    <w:lsdException w:name="List Number 3" w:semiHidden="1" w:unhideWhenUsed="1"/>
+    <w:lsdException w:name="List Number 4" w:semiHidden="1" w:unhideWhenUsed="1"/>
+    <w:lsdException w:name="List Number 5" w:semiHidden="1" w:unhideWhenUsed="1"/>
     <w:lsdException w:name="Title" w:qFormat="1"/>
+    <w:lsdException w:name="Closing" w:semiHidden="1" w:unhideWhenUsed="1"/>
+    <w:lsdException w:name="Signature" w:semiHidden="1" w:unhideWhenUsed="1"/>
+    <w:lsdException w:name="Default Paragraph Font" w:semiHidden="1" w:unhideWhenUsed="1"/>
+    <w:lsdException w:name="Body Text" w:semiHidden="1" w:unhideWhenUsed="1"/>
+    <w:lsdException w:name="Body Text Indent" w:semiHidden="1" w:unhideWhenUsed="1"/>
+    <w:lsdException w:name="List Continue" w:semiHidden="1" w:unhideWhenUsed="1"/>
+    <w:lsdException w:name="List Continue 2" w:semiHidden="1" w:unhideWhenUsed="1"/>
+    <w:lsdException w:name="List Continue 3" w:semiHidden="1" w:unhideWhenUsed="1"/>
+    <w:lsdException w:name="List Continue 4" w:semiHidden="1" w:unhideWhenUsed="1"/>
+    <w:lsdException w:name="List Continue 5" w:semiHidden="1" w:unhideWhenUsed="1"/>
     <w:lsdException w:name="Subtitle" w:qFormat="1"/>
-    <w:lsdException w:name="Hyperlink" w:uiPriority="99"/>
+    <w:lsdException w:name="Body Text First Indent" w:semiHidden="1" w:unhideWhenUsed="1"/>
+    <w:lsdException w:name="Body Text First Indent 2" w:semiHidden="1" w:unhideWhenUsed="1"/>
+    <w:lsdException w:name="Note Heading" w:semiHidden="1" w:unhideWhenUsed="1"/>
+    <w:lsdException w:name="Body Text 2" w:semiHidden="1" w:unhideWhenUsed="1"/>
+    <w:lsdException w:name="Body Text 3" w:semiHidden="1" w:unhideWhenUsed="1"/>
+    <w:lsdException w:name="Body Text Indent 2" w:semiHidden="1" w:unhideWhenUsed="1"/>
+    <w:lsdException w:name="Body Text Indent 3" w:semiHidden="1" w:unhideWhenUsed="1"/>
+    <w:lsdException w:name="Block Text" w:semiHidden="1" w:unhideWhenUsed="1"/>
+    <w:lsdException w:name="Hyperlink" w:semiHidden="1" w:uiPriority="99" w:unhideWhenUsed="1"/>
+    <w:lsdException w:name="FollowedHyperlink" w:semiHidden="1" w:unhideWhenUsed="1"/>
     <w:lsdException w:name="Strong" w:qFormat="1"/>
     <w:lsdException w:name="Emphasis" w:qFormat="1"/>
+    <w:lsdException w:name="Document Map" w:semiHidden="1" w:unhideWhenUsed="1"/>
+    <w:lsdException w:name="Plain Text" w:semiHidden="1" w:unhideWhenUsed="1"/>
+    <w:lsdException w:name="E-mail Signature" w:semiHidden="1" w:unhideWhenUsed="1"/>
+    <w:lsdException w:name="HTML Top of Form" w:semiHidden="1" w:unhideWhenUsed="1"/>
+    <w:lsdException w:name="HTML Bottom of Form" w:semiHidden="1" w:unhideWhenUsed="1"/>
+    <w:lsdException w:name="Normal (Web)" w:semiHidden="1" w:unhideWhenUsed="1"/>
+    <w:lsdException w:name="HTML Acronym" w:semiHidden="1" w:unhideWhenUsed="1"/>
+    <w:lsdException w:name="HTML Address" w:semiHidden="1" w:unhideWhenUsed="1"/>
+    <w:lsdException w:name="HTML Cite" w:semiHidden="1" w:unhideWhenUsed="1"/>
+    <w:lsdException w:name="HTML Code" w:semiHidden="1" w:unhideWhenUsed="1"/>
+    <w:lsdException w:name="HTML Definition" w:semiHidden="1" w:unhideWhenUsed="1"/>
+    <w:lsdException w:name="HTML Keyboard" w:semiHidden="1" w:unhideWhenUsed="1"/>
+    <w:lsdException w:name="HTML Preformatted" w:semiHidden="1" w:unhideWhenUsed="1"/>
+    <w:lsdException w:name="HTML Sample" w:semiHidden="1" w:unhideWhenUsed="1"/>
+    <w:lsdException w:name="HTML Typewriter" w:semiHidden="1" w:unhideWhenUsed="1"/>
+    <w:lsdException w:name="HTML Variable" w:semiHidden="1" w:unhideWhenUsed="1"/>
+    <w:lsdException w:name="Normal Table" w:semiHidden="1" w:unhideWhenUsed="1"/>
+    <w:lsdException w:name="annotation subject" w:semiHidden="1" w:unhideWhenUsed="1"/>
+    <w:lsdException w:name="No List" w:semiHidden="1" w:unhideWhenUsed="1"/>
+    <w:lsdException w:name="Outline List 1" w:semiHidden="1" w:unhideWhenUsed="1"/>
+    <w:lsdException w:name="Outline List 2" w:semiHidden="1" w:unhideWhenUsed="1"/>
+    <w:lsdException w:name="Outline List 3" w:semiHidden="1" w:unhideWhenUsed="1"/>
+    <w:lsdException w:name="Table Simple 1" w:semiHidden="1" w:unhideWhenUsed="1"/>
+    <w:lsdException w:name="Table Simple 2" w:semiHidden="1" w:unhideWhenUsed="1"/>
+    <w:lsdException w:name="Table Simple 3" w:semiHidden="1" w:unhideWhenUsed="1"/>
+    <w:lsdException w:name="Table Classic 1" w:semiHidden="1" w:unhideWhenUsed="1"/>
+    <w:lsdException w:name="Table Classic 2" w:semiHidden="1" w:unhideWhenUsed="1"/>
+    <w:lsdException w:name="Table Classic 3" w:semiHidden="1" w:unhideWhenUsed="1"/>
+    <w:lsdException w:name="Table Classic 4" w:semiHidden="1" w:unhideWhenUsed="1"/>
+    <w:lsdException w:name="Table Colorful 1" w:semiHidden="1" w:unhideWhenUsed="1"/>
+    <w:lsdException w:name="Table Colorful 2" w:semiHidden="1" w:unhideWhenUsed="1"/>
+    <w:lsdException w:name="Table Colorful 3" w:semiHidden="1" w:unhideWhenUsed="1"/>
+    <w:lsdException w:name="Table Columns 1" w:semiHidden="1" w:unhideWhenUsed="1"/>
+    <w:lsdException w:name="Table Columns 2" w:semiHidden="1" w:unhideWhenUsed="1"/>
+    <w:lsdException w:name="Table Columns 3" w:semiHidden="1" w:unhideWhenUsed="1"/>
+    <w:lsdException w:name="Table Columns 4" w:semiHidden="1" w:unhideWhenUsed="1"/>
+    <w:lsdException w:name="Table Columns 5" w:semiHidden="1" w:unhideWhenUsed="1"/>
+    <w:lsdException w:name="Table Grid 1" w:semiHidden="1" w:unhideWhenUsed="1"/>
+    <w:lsdException w:name="Table Grid 2" w:semiHidden="1" w:unhideWhenUsed="1"/>
+    <w:lsdException w:name="Table Grid 3" w:semiHidden="1" w:unhideWhenUsed="1"/>
+    <w:lsdException w:name="Table Grid 4" w:semiHidden="1" w:unhideWhenUsed="1"/>
+    <w:lsdException w:name="Table Grid 5" w:semiHidden="1" w:unhideWhenUsed="1"/>
+    <w:lsdException w:name="Table Grid 6" w:semiHidden="1" w:unhideWhenUsed="1"/>
+    <w:lsdException w:name="Table Grid 7" w:semiHidden="1" w:unhideWhenUsed="1"/>
+    <w:lsdException w:name="Table Grid 8" w:semiHidden="1" w:unhideWhenUsed="1"/>
+    <w:lsdException w:name="Table List 1" w:semiHidden="1" w:unhideWhenUsed="1"/>
+    <w:lsdException w:name="Table List 2" w:semiHidden="1" w:unhideWhenUsed="1"/>
+    <w:lsdException w:name="Table List 3" w:semiHidden="1" w:unhideWhenUsed="1"/>
+    <w:lsdException w:name="Table List 4" w:semiHidden="1" w:unhideWhenUsed="1"/>
+    <w:lsdException w:name="Table List 5" w:semiHidden="1" w:unhideWhenUsed="1"/>
+    <w:lsdException w:name="Table List 6" w:semiHidden="1" w:unhideWhenUsed="1"/>
+    <w:lsdException w:name="Table List 7" w:semiHidden="1" w:unhideWhenUsed="1"/>
+    <w:lsdException w:name="Table List 8" w:semiHidden="1" w:unhideWhenUsed="1"/>
+    <w:lsdException w:name="Table 3D effects 1" w:semiHidden="1" w:unhideWhenUsed="1"/>
+    <w:lsdException w:name="Table 3D effects 2" w:semiHidden="1" w:unhideWhenUsed="1"/>
+    <w:lsdException w:name="Table 3D effects 3" w:semiHidden="1" w:unhideWhenUsed="1"/>
+    <w:lsdException w:name="Table Contemporary" w:semiHidden="1" w:unhideWhenUsed="1"/>
+    <w:lsdException w:name="Table Elegant" w:semiHidden="1" w:unhideWhenUsed="1"/>
+    <w:lsdException w:name="Table Professional" w:semiHidden="1" w:unhideWhenUsed="1"/>
+    <w:lsdException w:name="Table Subtle 1" w:semiHidden="1" w:unhideWhenUsed="1"/>
+    <w:lsdException w:name="Table Subtle 2" w:semiHidden="1" w:unhideWhenUsed="1"/>
+    <w:lsdException w:name="Table Web 1" w:semiHidden="1" w:unhideWhenUsed="1"/>
+    <w:lsdException w:name="Table Web 2" w:semiHidden="1" w:unhideWhenUsed="1"/>
+    <w:lsdException w:name="Table Web 3" w:semiHidden="1" w:unhideWhenUsed="1"/>
+    <w:lsdException w:name="Balloon Text" w:semiHidden="1" w:unhideWhenUsed="1"/>
     <w:lsdException w:name="Table Grid" w:uiPriority="59"/>
     <w:lsdException w:name="Placeholder Text" w:semiHidden="1" w:uiPriority="99"/>
     <w:lsdException w:name="No Spacing" w:uiPriority="1" w:qFormat="1"/>
@@ -2332,6 +2462,111 @@
     <w:lsdException w:name="Book Title" w:uiPriority="33" w:qFormat="1"/>
     <w:lsdException w:name="Bibliography" w:semiHidden="1" w:uiPriority="37" w:unhideWhenUsed="1"/>
     <w:lsdException w:name="TOC Heading" w:semiHidden="1" w:uiPriority="39" w:unhideWhenUsed="1" w:qFormat="1"/>
+    <w:lsdException w:name="Plain Table 1" w:uiPriority="41"/>
+    <w:lsdException w:name="Plain Table 2" w:uiPriority="42"/>
+    <w:lsdException w:name="Plain Table 3" w:uiPriority="43"/>
+    <w:lsdException w:name="Plain Table 4" w:uiPriority="44"/>
+    <w:lsdException w:name="Plain Table 5" w:uiPriority="45"/>
+    <w:lsdException w:name="Grid Table Light" w:uiPriority="40"/>
+    <w:lsdException w:name="Grid Table 1 Light" w:uiPriority="46"/>
+    <w:lsdException w:name="Grid Table 2" w:uiPriority="47"/>
+    <w:lsdException w:name="Grid Table 3" w:uiPriority="48"/>
+    <w:lsdException w:name="Grid Table 4" w:uiPriority="49"/>
+    <w:lsdException w:name="Grid Table 5 Dark" w:uiPriority="50"/>
+    <w:lsdException w:name="Grid Table 6 Colorful" w:uiPriority="51"/>
+    <w:lsdException w:name="Grid Table 7 Colorful" w:uiPriority="52"/>
+    <w:lsdException w:name="Grid Table 1 Light Accent 1" w:uiPriority="46"/>
+    <w:lsdException w:name="Grid Table 2 Accent 1" w:uiPriority="47"/>
+    <w:lsdException w:name="Grid Table 3 Accent 1" w:uiPriority="48"/>
+    <w:lsdException w:name="Grid Table 4 Accent 1" w:uiPriority="49"/>
+    <w:lsdException w:name="Grid Table 5 Dark Accent 1" w:uiPriority="50"/>
+    <w:lsdException w:name="Grid Table 6 Colorful Accent 1" w:uiPriority="51"/>
+    <w:lsdException w:name="Grid Table 7 Colorful Accent 1" w:uiPriority="52"/>
+    <w:lsdException w:name="Grid Table 1 Light Accent 2" w:uiPriority="46"/>
+    <w:lsdException w:name="Grid Table 2 Accent 2" w:uiPriority="47"/>
+    <w:lsdException w:name="Grid Table 3 Accent 2" w:uiPriority="48"/>
+    <w:lsdException w:name="Grid Table 4 Accent 2" w:uiPriority="49"/>
+    <w:lsdException w:name="Grid Table 5 Dark Accent 2" w:uiPriority="50"/>
+    <w:lsdException w:name="Grid Table 6 Colorful Accent 2" w:uiPriority="51"/>
+    <w:lsdException w:name="Grid Table 7 Colorful Accent 2" w:uiPriority="52"/>
+    <w:lsdException w:name="Grid Table 1 Light Accent 3" w:uiPriority="46"/>
+    <w:lsdException w:name="Grid Table 2 Accent 3" w:uiPriority="47"/>
+    <w:lsdException w:name="Grid Table 3 Accent 3" w:uiPriority="48"/>
+    <w:lsdException w:name="Grid Table 4 Accent 3" w:uiPriority="49"/>
+    <w:lsdException w:name="Grid Table 5 Dark Accent 3" w:uiPriority="50"/>
+    <w:lsdException w:name="Grid Table 6 Colorful Accent 3" w:uiPriority="51"/>
+    <w:lsdException w:name="Grid Table 7 Colorful Accent 3" w:uiPriority="52"/>
+    <w:lsdException w:name="Grid Table 1 Light Accent 4" w:uiPriority="46"/>
+    <w:lsdException w:name="Grid Table 2 Accent 4" w:uiPriority="47"/>
+    <w:lsdException w:name="Grid Table 3 Accent 4" w:uiPriority="48"/>
+    <w:lsdException w:name="Grid Table 4 Accent 4" w:uiPriority="49"/>
+    <w:lsdException w:name="Grid Table 5 Dark Accent 4" w:uiPriority="50"/>
+    <w:lsdException w:name="Grid Table 6 Colorful Accent 4" w:uiPriority="51"/>
+    <w:lsdException w:name="Grid Table 7 Colorful Accent 4" w:uiPriority="52"/>
+    <w:lsdException w:name="Grid Table 1 Light Accent 5" w:uiPriority="46"/>
+    <w:lsdException w:name="Grid Table 2 Accent 5" w:uiPriority="47"/>
+    <w:lsdException w:name="Grid Table 3 Accent 5" w:uiPriority="48"/>
+    <w:lsdException w:name="Grid Table 4 Accent 5" w:uiPriority="49"/>
+    <w:lsdException w:name="Grid Table 5 Dark Accent 5" w:uiPriority="50"/>
+    <w:lsdException w:name="Grid Table 6 Colorful Accent 5" w:uiPriority="51"/>
+    <w:lsdException w:name="Grid Table 7 Colorful Accent 5" w:uiPriority="52"/>
+    <w:lsdException w:name="Grid Table 1 Light Accent 6" w:uiPriority="46"/>
+    <w:lsdException w:name="Grid Table 2 Accent 6" w:uiPriority="47"/>
+    <w:lsdException w:name="Grid Table 3 Accent 6" w:uiPriority="48"/>
+    <w:lsdException w:name="Grid Table 4 Accent 6" w:uiPriority="49"/>
+    <w:lsdException w:name="Grid Table 5 Dark Accent 6" w:uiPriority="50"/>
+    <w:lsdException w:name="Grid Table 6 Colorful Accent 6" w:uiPriority="51"/>
+    <w:lsdException w:name="Grid Table 7 Colorful Accent 6" w:uiPriority="52"/>
+    <w:lsdException w:name="List Table 1 Light" w:uiPriority="46"/>
+    <w:lsdException w:name="List Table 2" w:uiPriority="47"/>
+    <w:lsdException w:name="List Table 3" w:uiPriority="48"/>
+    <w:lsdException w:name="List Table 4" w:uiPriority="49"/>
+    <w:lsdException w:name="List Table 5 Dark" w:uiPriority="50"/>
+    <w:lsdException w:name="List Table 6 Colorful" w:uiPriority="51"/>
+    <w:lsdException w:name="List Table 7 Colorful" w:uiPriority="52"/>
+    <w:lsdException w:name="List Table 1 Light Accent 1" w:uiPriority="46"/>
+    <w:lsdException w:name="List Table 2 Accent 1" w:uiPriority="47"/>
+    <w:lsdException w:name="List Table 3 Accent 1" w:uiPriority="48"/>
+    <w:lsdException w:name="List Table 4 Accent 1" w:uiPriority="49"/>
+    <w:lsdException w:name="List Table 5 Dark Accent 1" w:uiPriority="50"/>
+    <w:lsdException w:name="List Table 6 Colorful Accent 1" w:uiPriority="51"/>
+    <w:lsdException w:name="List Table 7 Colorful Accent 1" w:uiPriority="52"/>
+    <w:lsdException w:name="List Table 1 Light Accent 2" w:uiPriority="46"/>
+    <w:lsdException w:name="List Table 2 Accent 2" w:uiPriority="47"/>
+    <w:lsdException w:name="List Table 3 Accent 2" w:uiPriority="48"/>
+    <w:lsdException w:name="List Table 4 Accent 2" w:uiPriority="49"/>
+    <w:lsdException w:name="List Table 5 Dark Accent 2" w:uiPriority="50"/>
+    <w:lsdException w:name="List Table 6 Colorful Accent 2" w:uiPriority="51"/>
+    <w:lsdException w:name="List Table 7 Colorful Accent 2" w:uiPriority="52"/>
+    <w:lsdException w:name="List Table 1 Light Accent 3" w:uiPriority="46"/>
+    <w:lsdException w:name="List Table 2 Accent 3" w:uiPriority="47"/>
+    <w:lsdException w:name="List Table 3 Accent 3" w:uiPriority="48"/>
+    <w:lsdException w:name="List Table 4 Accent 3" w:uiPriority="49"/>
+    <w:lsdException w:name="List Table 5 Dark Accent 3" w:uiPriority="50"/>
+    <w:lsdException w:name="List Table 6 Colorful Accent 3" w:uiPriority="51"/>
+    <w:lsdException w:name="List Table 7 Colorful Accent 3" w:uiPriority="52"/>
+    <w:lsdException w:name="List Table 1 Light Accent 4" w:uiPriority="46"/>
+    <w:lsdException w:name="List Table 2 Accent 4" w:uiPriority="47"/>
+    <w:lsdException w:name="List Table 3 Accent 4" w:uiPriority="48"/>
+    <w:lsdException w:name="List Table 4 Accent 4" w:uiPriority="49"/>
+    <w:lsdException w:name="List Table 5 Dark Accent 4" w:uiPriority="50"/>
+    <w:lsdException w:name="List Table 6 Colorful Accent 4" w:uiPriority="51"/>
+    <w:lsdException w:name="List Table 7 Colorful Accent 4" w:uiPriority="52"/>
+    <w:lsdException w:name="List Table 1 Light Accent 5" w:uiPriority="46"/>
+    <w:lsdException w:name="List Table 2 Accent 5" w:uiPriority="47"/>
+    <w:lsdException w:name="List Table 3 Accent 5" w:uiPriority="48"/>
+    <w:lsdException w:name="List Table 4 Accent 5" w:uiPriority="49"/>
+    <w:lsdException w:name="List Table 5 Dark Accent 5" w:uiPriority="50"/>
+    <w:lsdException w:name="List Table 6 Colorful Accent 5" w:uiPriority="51"/>
+    <w:lsdException w:name="List Table 7 Colorful Accent 5" w:uiPriority="52"/>
+    <w:lsdException w:name="List Table 1 Light Accent 6" w:uiPriority="46"/>
+    <w:lsdException w:name="List Table 2 Accent 6" w:uiPriority="47"/>
+    <w:lsdException w:name="List Table 3 Accent 6" w:uiPriority="48"/>
+    <w:lsdException w:name="List Table 4 Accent 6" w:uiPriority="49"/>
+    <w:lsdException w:name="List Table 5 Dark Accent 6" w:uiPriority="50"/>
+    <w:lsdException w:name="List Table 6 Colorful Accent 6" w:uiPriority="51"/>
+    <w:lsdException w:name="List Table 7 Colorful Accent 6" w:uiPriority="52"/>
+    <w:lsdException w:name="Mention" w:semiHidden="1" w:uiPriority="99" w:unhideWhenUsed="1"/>
   </w:latentStyles>
   <w:style w:type="paragraph" w:default="1" w:styleId="Normal">
     <w:name w:val="Normal"/>
@@ -2347,11 +2582,11 @@
       <w:lang w:val="fr-FR" w:eastAsia="fr-FR"/>
     </w:rPr>
   </w:style>
-  <w:style w:type="paragraph" w:styleId="Titre1">
+  <w:style w:type="paragraph" w:styleId="Heading1">
     <w:name w:val="heading 1"/>
     <w:basedOn w:val="Normal"/>
     <w:next w:val="Normal"/>
-    <w:link w:val="Titre1Car"/>
+    <w:link w:val="Heading1Char"/>
     <w:qFormat/>
     <w:rsid w:val="00D508F6"/>
     <w:pPr>
@@ -2371,11 +2606,11 @@
       <w:szCs w:val="32"/>
     </w:rPr>
   </w:style>
-  <w:style w:type="paragraph" w:styleId="Titre2">
+  <w:style w:type="paragraph" w:styleId="Heading2">
     <w:name w:val="heading 2"/>
     <w:basedOn w:val="Normal"/>
     <w:next w:val="Normal"/>
-    <w:link w:val="Titre2Car"/>
+    <w:link w:val="Heading2Char"/>
     <w:qFormat/>
     <w:rsid w:val="00D508F6"/>
     <w:pPr>
@@ -2396,11 +2631,11 @@
       <w:szCs w:val="28"/>
     </w:rPr>
   </w:style>
-  <w:style w:type="paragraph" w:styleId="Titre3">
+  <w:style w:type="paragraph" w:styleId="Heading3">
     <w:name w:val="heading 3"/>
     <w:basedOn w:val="Normal"/>
     <w:next w:val="Normal"/>
-    <w:link w:val="Titre3Car"/>
+    <w:link w:val="Heading3Char"/>
     <w:qFormat/>
     <w:rsid w:val="00D508F6"/>
     <w:pPr>
@@ -2420,11 +2655,11 @@
       <w:szCs w:val="26"/>
     </w:rPr>
   </w:style>
-  <w:style w:type="paragraph" w:styleId="Titre4">
+  <w:style w:type="paragraph" w:styleId="Heading4">
     <w:name w:val="heading 4"/>
     <w:basedOn w:val="Normal"/>
     <w:next w:val="Normal"/>
-    <w:link w:val="Titre4Car"/>
+    <w:link w:val="Heading4Char"/>
     <w:qFormat/>
     <w:rsid w:val="00466B41"/>
     <w:pPr>
@@ -2442,7 +2677,7 @@
       <w:szCs w:val="28"/>
     </w:rPr>
   </w:style>
-  <w:style w:type="paragraph" w:styleId="Titre5">
+  <w:style w:type="paragraph" w:styleId="Heading5">
     <w:name w:val="heading 5"/>
     <w:basedOn w:val="Normal"/>
     <w:next w:val="Normal"/>
@@ -2465,7 +2700,7 @@
       <w:szCs w:val="26"/>
     </w:rPr>
   </w:style>
-  <w:style w:type="paragraph" w:styleId="Titre6">
+  <w:style w:type="paragraph" w:styleId="Heading6">
     <w:name w:val="heading 6"/>
     <w:basedOn w:val="Normal"/>
     <w:next w:val="Normal"/>
@@ -2486,7 +2721,7 @@
       <w:szCs w:val="22"/>
     </w:rPr>
   </w:style>
-  <w:style w:type="paragraph" w:styleId="Titre7">
+  <w:style w:type="paragraph" w:styleId="Heading7">
     <w:name w:val="heading 7"/>
     <w:basedOn w:val="Normal"/>
     <w:next w:val="Normal"/>
@@ -2501,7 +2736,7 @@
       <w:outlineLvl w:val="6"/>
     </w:pPr>
   </w:style>
-  <w:style w:type="paragraph" w:styleId="Titre8">
+  <w:style w:type="paragraph" w:styleId="Heading8">
     <w:name w:val="heading 8"/>
     <w:basedOn w:val="Normal"/>
     <w:next w:val="Normal"/>
@@ -2520,7 +2755,7 @@
       <w:iCs/>
     </w:rPr>
   </w:style>
-  <w:style w:type="paragraph" w:styleId="Titre9">
+  <w:style w:type="paragraph" w:styleId="Heading9">
     <w:name w:val="heading 9"/>
     <w:basedOn w:val="Normal"/>
     <w:next w:val="Normal"/>
@@ -2540,13 +2775,13 @@
       <w:szCs w:val="22"/>
     </w:rPr>
   </w:style>
-  <w:style w:type="character" w:default="1" w:styleId="Policepardfaut">
+  <w:style w:type="character" w:default="1" w:styleId="DefaultParagraphFont">
     <w:name w:val="Default Paragraph Font"/>
     <w:uiPriority w:val="1"/>
     <w:semiHidden/>
     <w:unhideWhenUsed/>
   </w:style>
-  <w:style w:type="table" w:default="1" w:styleId="TableauNormal">
+  <w:style w:type="table" w:default="1" w:styleId="TableNormal">
     <w:name w:val="Normal Table"/>
     <w:uiPriority w:val="99"/>
     <w:semiHidden/>
@@ -2561,15 +2796,15 @@
       </w:tblCellMar>
     </w:tblPr>
   </w:style>
-  <w:style w:type="numbering" w:default="1" w:styleId="Aucuneliste">
+  <w:style w:type="numbering" w:default="1" w:styleId="NoList">
     <w:name w:val="No List"/>
     <w:uiPriority w:val="99"/>
     <w:semiHidden/>
     <w:unhideWhenUsed/>
   </w:style>
-  <w:style w:type="table" w:styleId="Grilledutableau">
+  <w:style w:type="table" w:styleId="TableGrid">
     <w:name w:val="Table Grid"/>
-    <w:basedOn w:val="TableauNormal"/>
+    <w:basedOn w:val="TableNormal"/>
     <w:uiPriority w:val="59"/>
     <w:rsid w:val="00091928"/>
     <w:tblPr>
@@ -2583,7 +2818,7 @@
       </w:tblBorders>
     </w:tblPr>
   </w:style>
-  <w:style w:type="paragraph" w:styleId="En-tte">
+  <w:style w:type="paragraph" w:styleId="Header">
     <w:name w:val="header"/>
     <w:basedOn w:val="Normal"/>
     <w:rsid w:val="0066321B"/>
@@ -2594,7 +2829,7 @@
       </w:tabs>
     </w:pPr>
   </w:style>
-  <w:style w:type="paragraph" w:styleId="Pieddepage">
+  <w:style w:type="paragraph" w:styleId="Footer">
     <w:name w:val="footer"/>
     <w:basedOn w:val="Normal"/>
     <w:rsid w:val="0066321B"/>
@@ -2605,12 +2840,12 @@
       </w:tabs>
     </w:pPr>
   </w:style>
-  <w:style w:type="character" w:styleId="Numrodepage">
+  <w:style w:type="character" w:styleId="PageNumber">
     <w:name w:val="page number"/>
-    <w:basedOn w:val="Policepardfaut"/>
+    <w:basedOn w:val="DefaultParagraphFont"/>
     <w:rsid w:val="0066321B"/>
   </w:style>
-  <w:style w:type="paragraph" w:styleId="TM1">
+  <w:style w:type="paragraph" w:styleId="TOC1">
     <w:name w:val="toc 1"/>
     <w:basedOn w:val="Normal"/>
     <w:next w:val="Normal"/>
@@ -2618,7 +2853,7 @@
     <w:uiPriority w:val="39"/>
     <w:rsid w:val="00227631"/>
   </w:style>
-  <w:style w:type="character" w:styleId="Lienhypertexte">
+  <w:style w:type="character" w:styleId="Hyperlink">
     <w:name w:val="Hyperlink"/>
     <w:uiPriority w:val="99"/>
     <w:rsid w:val="00227631"/>
@@ -2627,9 +2862,9 @@
       <w:u w:val="single"/>
     </w:rPr>
   </w:style>
-  <w:style w:type="character" w:customStyle="1" w:styleId="Titre2Car">
-    <w:name w:val="Titre 2 Car"/>
-    <w:link w:val="Titre2"/>
+  <w:style w:type="character" w:customStyle="1" w:styleId="Heading2Char">
+    <w:name w:val="Heading 2 Char"/>
+    <w:link w:val="Heading2"/>
     <w:rsid w:val="00D508F6"/>
     <w:rPr>
       <w:rFonts w:ascii="Arial" w:hAnsi="Arial" w:cs="Arial"/>
@@ -2641,7 +2876,7 @@
       <w:lang w:val="fr-FR" w:eastAsia="fr-FR"/>
     </w:rPr>
   </w:style>
-  <w:style w:type="paragraph" w:styleId="TM2">
+  <w:style w:type="paragraph" w:styleId="TOC2">
     <w:name w:val="toc 2"/>
     <w:basedOn w:val="Normal"/>
     <w:next w:val="Normal"/>
@@ -2652,7 +2887,7 @@
       <w:ind w:left="240"/>
     </w:pPr>
   </w:style>
-  <w:style w:type="paragraph" w:styleId="TM3">
+  <w:style w:type="paragraph" w:styleId="TOC3">
     <w:name w:val="toc 3"/>
     <w:basedOn w:val="Normal"/>
     <w:next w:val="Normal"/>
@@ -2663,10 +2898,10 @@
       <w:ind w:left="480"/>
     </w:pPr>
   </w:style>
-  <w:style w:type="paragraph" w:styleId="Textedebulles">
+  <w:style w:type="paragraph" w:styleId="BalloonText">
     <w:name w:val="Balloon Text"/>
     <w:basedOn w:val="Normal"/>
-    <w:link w:val="TextedebullesCar"/>
+    <w:link w:val="BalloonTextChar"/>
     <w:rsid w:val="00580197"/>
     <w:pPr>
       <w:spacing w:after="0"/>
@@ -2677,9 +2912,9 @@
       <w:szCs w:val="16"/>
     </w:rPr>
   </w:style>
-  <w:style w:type="character" w:customStyle="1" w:styleId="TextedebullesCar">
-    <w:name w:val="Texte de bulles Car"/>
-    <w:link w:val="Textedebulles"/>
+  <w:style w:type="character" w:customStyle="1" w:styleId="BalloonTextChar">
+    <w:name w:val="Balloon Text Char"/>
+    <w:link w:val="BalloonText"/>
     <w:rsid w:val="00580197"/>
     <w:rPr>
       <w:rFonts w:ascii="Tahoma" w:hAnsi="Tahoma" w:cs="Tahoma"/>
@@ -2688,7 +2923,7 @@
       <w:lang w:val="fr-FR" w:eastAsia="fr-FR"/>
     </w:rPr>
   </w:style>
-  <w:style w:type="character" w:styleId="Marquedecommentaire">
+  <w:style w:type="character" w:styleId="CommentReference">
     <w:name w:val="annotation reference"/>
     <w:rsid w:val="00917BE6"/>
     <w:rPr>
@@ -2696,38 +2931,38 @@
       <w:szCs w:val="16"/>
     </w:rPr>
   </w:style>
-  <w:style w:type="paragraph" w:styleId="Commentaire">
+  <w:style w:type="paragraph" w:styleId="CommentText">
     <w:name w:val="annotation text"/>
     <w:basedOn w:val="Normal"/>
-    <w:link w:val="CommentaireCar"/>
+    <w:link w:val="CommentTextChar"/>
     <w:rsid w:val="00917BE6"/>
     <w:rPr>
       <w:sz w:val="20"/>
       <w:szCs w:val="20"/>
     </w:rPr>
   </w:style>
-  <w:style w:type="character" w:customStyle="1" w:styleId="CommentaireCar">
-    <w:name w:val="Commentaire Car"/>
-    <w:link w:val="Commentaire"/>
+  <w:style w:type="character" w:customStyle="1" w:styleId="CommentTextChar">
+    <w:name w:val="Comment Text Char"/>
+    <w:link w:val="CommentText"/>
     <w:rsid w:val="00917BE6"/>
     <w:rPr>
       <w:lang w:val="fr-FR" w:eastAsia="fr-FR"/>
     </w:rPr>
   </w:style>
-  <w:style w:type="paragraph" w:styleId="Objetducommentaire">
+  <w:style w:type="paragraph" w:styleId="CommentSubject">
     <w:name w:val="annotation subject"/>
-    <w:basedOn w:val="Commentaire"/>
-    <w:next w:val="Commentaire"/>
-    <w:link w:val="ObjetducommentaireCar"/>
+    <w:basedOn w:val="CommentText"/>
+    <w:next w:val="CommentText"/>
+    <w:link w:val="CommentSubjectChar"/>
     <w:rsid w:val="00917BE6"/>
     <w:rPr>
       <w:b/>
       <w:bCs/>
     </w:rPr>
   </w:style>
-  <w:style w:type="character" w:customStyle="1" w:styleId="ObjetducommentaireCar">
-    <w:name w:val="Objet du commentaire Car"/>
-    <w:link w:val="Objetducommentaire"/>
+  <w:style w:type="character" w:customStyle="1" w:styleId="CommentSubjectChar">
+    <w:name w:val="Comment Subject Char"/>
+    <w:link w:val="CommentSubject"/>
     <w:rsid w:val="00917BE6"/>
     <w:rPr>
       <w:b/>
@@ -2735,7 +2970,7 @@
       <w:lang w:val="fr-FR" w:eastAsia="fr-FR"/>
     </w:rPr>
   </w:style>
-  <w:style w:type="paragraph" w:styleId="Paragraphedeliste">
+  <w:style w:type="paragraph" w:styleId="ListParagraph">
     <w:name w:val="List Paragraph"/>
     <w:basedOn w:val="Normal"/>
     <w:uiPriority w:val="34"/>
@@ -2745,34 +2980,34 @@
       <w:ind w:left="708"/>
     </w:pPr>
   </w:style>
-  <w:style w:type="paragraph" w:styleId="Notedebasdepage">
+  <w:style w:type="paragraph" w:styleId="FootnoteText">
     <w:name w:val="footnote text"/>
     <w:basedOn w:val="Normal"/>
-    <w:link w:val="NotedebasdepageCar"/>
+    <w:link w:val="FootnoteTextChar"/>
     <w:rsid w:val="00386539"/>
     <w:rPr>
       <w:sz w:val="20"/>
       <w:szCs w:val="20"/>
     </w:rPr>
   </w:style>
-  <w:style w:type="character" w:customStyle="1" w:styleId="NotedebasdepageCar">
-    <w:name w:val="Note de bas de page Car"/>
-    <w:link w:val="Notedebasdepage"/>
+  <w:style w:type="character" w:customStyle="1" w:styleId="FootnoteTextChar">
+    <w:name w:val="Footnote Text Char"/>
+    <w:link w:val="FootnoteText"/>
     <w:rsid w:val="00386539"/>
     <w:rPr>
       <w:lang w:val="fr-FR" w:eastAsia="fr-FR"/>
     </w:rPr>
   </w:style>
-  <w:style w:type="character" w:styleId="Appelnotedebasdep">
+  <w:style w:type="character" w:styleId="FootnoteReference">
     <w:name w:val="footnote reference"/>
     <w:rsid w:val="00386539"/>
     <w:rPr>
       <w:vertAlign w:val="superscript"/>
     </w:rPr>
   </w:style>
-  <w:style w:type="character" w:customStyle="1" w:styleId="Titre4Car">
-    <w:name w:val="Titre 4 Car"/>
-    <w:link w:val="Titre4"/>
+  <w:style w:type="character" w:customStyle="1" w:styleId="Heading4Char">
+    <w:name w:val="Heading 4 Char"/>
+    <w:link w:val="Heading4"/>
     <w:rsid w:val="008543E3"/>
     <w:rPr>
       <w:rFonts w:ascii="Arial" w:hAnsi="Arial"/>
@@ -2782,9 +3017,9 @@
       <w:lang w:val="fr-FR" w:eastAsia="fr-FR"/>
     </w:rPr>
   </w:style>
-  <w:style w:type="character" w:customStyle="1" w:styleId="Titre3Car">
-    <w:name w:val="Titre 3 Car"/>
-    <w:link w:val="Titre3"/>
+  <w:style w:type="character" w:customStyle="1" w:styleId="Heading3Char">
+    <w:name w:val="Heading 3 Char"/>
+    <w:link w:val="Heading3"/>
     <w:rsid w:val="006B531B"/>
     <w:rPr>
       <w:rFonts w:ascii="Arial" w:hAnsi="Arial" w:cs="Arial"/>
@@ -2795,7 +3030,7 @@
       <w:lang w:val="fr-FR" w:eastAsia="fr-FR"/>
     </w:rPr>
   </w:style>
-  <w:style w:type="character" w:styleId="Lienhypertextesuivivisit">
+  <w:style w:type="character" w:styleId="FollowedHyperlink">
     <w:name w:val="FollowedHyperlink"/>
     <w:rsid w:val="00F202F3"/>
     <w:rPr>
@@ -2803,640 +3038,9 @@
       <w:u w:val="single"/>
     </w:rPr>
   </w:style>
-  <w:style w:type="character" w:customStyle="1" w:styleId="Titre1Car">
-    <w:name w:val="Titre 1 Car"/>
-    <w:link w:val="Titre1"/>
-    <w:rsid w:val="00EA6A58"/>
-    <w:rPr>
-      <w:rFonts w:ascii="Arial" w:hAnsi="Arial" w:cs="Arial"/>
-      <w:b/>
-      <w:bCs/>
-      <w:kern w:val="32"/>
-      <w:sz w:val="32"/>
-      <w:szCs w:val="32"/>
-      <w:lang w:val="fr-FR" w:eastAsia="fr-FR"/>
-    </w:rPr>
-  </w:style>
-</w:styles>
-</file>
-
-<file path=word/stylesWithEffects.xml><?xml version="1.0" encoding="utf-8"?>
-<w:styles xmlns:wpc="http://schemas.microsoft.com/office/word/2010/wordprocessingCanvas" xmlns:mc="http://schemas.openxmlformats.org/markup-compatibility/2006" xmlns:o="urn:schemas-microsoft-com:office:office" xmlns:r="http://schemas.openxmlformats.org/officeDocument/2006/relationships" xmlns:m="http://schemas.openxmlformats.org/officeDocument/2006/math" xmlns:v="urn:schemas-microsoft-com:vml" xmlns:wp14="http://schemas.microsoft.com/office/word/2010/wordprocessingDrawing" xmlns:wp="http://schemas.openxmlformats.org/drawingml/2006/wordprocessingDrawing" xmlns:w10="urn:schemas-microsoft-com:office:word" xmlns:w="http://schemas.openxmlformats.org/wordprocessingml/2006/main" xmlns:w14="http://schemas.microsoft.com/office/word/2010/wordml" xmlns:wpg="http://schemas.microsoft.com/office/word/2010/wordprocessingGroup" xmlns:wpi="http://schemas.microsoft.com/office/word/2010/wordprocessingInk" xmlns:wne="http://schemas.microsoft.com/office/word/2006/wordml" xmlns:wps="http://schemas.microsoft.com/office/word/2010/wordprocessingShape" mc:Ignorable="w14 wp14">
-  <w:docDefaults>
-    <w:rPrDefault>
-      <w:rPr>
-        <w:rFonts w:ascii="Times New Roman" w:eastAsia="Times New Roman" w:hAnsi="Times New Roman" w:cs="Times New Roman"/>
-        <w:lang w:val="fr-CA" w:eastAsia="fr-CA" w:bidi="ar-SA"/>
-      </w:rPr>
-    </w:rPrDefault>
-    <w:pPrDefault/>
-  </w:docDefaults>
-  <w:latentStyles w:defLockedState="0" w:defUIPriority="0" w:defSemiHidden="0" w:defUnhideWhenUsed="0" w:defQFormat="0" w:count="267">
-    <w:lsdException w:name="Normal" w:qFormat="1"/>
-    <w:lsdException w:name="heading 1" w:qFormat="1"/>
-    <w:lsdException w:name="heading 2" w:qFormat="1"/>
-    <w:lsdException w:name="heading 3" w:qFormat="1"/>
-    <w:lsdException w:name="heading 4" w:qFormat="1"/>
-    <w:lsdException w:name="heading 5" w:qFormat="1"/>
-    <w:lsdException w:name="heading 6" w:qFormat="1"/>
-    <w:lsdException w:name="heading 7" w:qFormat="1"/>
-    <w:lsdException w:name="heading 8" w:qFormat="1"/>
-    <w:lsdException w:name="heading 9" w:qFormat="1"/>
-    <w:lsdException w:name="toc 1" w:uiPriority="39"/>
-    <w:lsdException w:name="toc 2" w:uiPriority="39"/>
-    <w:lsdException w:name="toc 3" w:uiPriority="39"/>
-    <w:lsdException w:name="caption" w:semiHidden="1" w:unhideWhenUsed="1" w:qFormat="1"/>
-    <w:lsdException w:name="Title" w:qFormat="1"/>
-    <w:lsdException w:name="Subtitle" w:qFormat="1"/>
-    <w:lsdException w:name="Hyperlink" w:uiPriority="99"/>
-    <w:lsdException w:name="Strong" w:qFormat="1"/>
-    <w:lsdException w:name="Emphasis" w:qFormat="1"/>
-    <w:lsdException w:name="Table Grid" w:uiPriority="59"/>
-    <w:lsdException w:name="Placeholder Text" w:semiHidden="1" w:uiPriority="99"/>
-    <w:lsdException w:name="No Spacing" w:uiPriority="1" w:qFormat="1"/>
-    <w:lsdException w:name="Light Shading" w:uiPriority="60"/>
-    <w:lsdException w:name="Light List" w:uiPriority="61"/>
-    <w:lsdException w:name="Light Grid" w:uiPriority="62"/>
-    <w:lsdException w:name="Medium Shading 1" w:uiPriority="63"/>
-    <w:lsdException w:name="Medium Shading 2" w:uiPriority="64"/>
-    <w:lsdException w:name="Medium List 1" w:uiPriority="65"/>
-    <w:lsdException w:name="Medium List 2" w:uiPriority="66"/>
-    <w:lsdException w:name="Medium Grid 1" w:uiPriority="67"/>
-    <w:lsdException w:name="Medium Grid 2" w:uiPriority="68"/>
-    <w:lsdException w:name="Medium Grid 3" w:uiPriority="69"/>
-    <w:lsdException w:name="Dark List" w:uiPriority="70"/>
-    <w:lsdException w:name="Colorful Shading" w:uiPriority="71"/>
-    <w:lsdException w:name="Colorful List" w:uiPriority="72"/>
-    <w:lsdException w:name="Colorful Grid" w:uiPriority="73"/>
-    <w:lsdException w:name="Light Shading Accent 1" w:uiPriority="60"/>
-    <w:lsdException w:name="Light List Accent 1" w:uiPriority="61"/>
-    <w:lsdException w:name="Light Grid Accent 1" w:uiPriority="62"/>
-    <w:lsdException w:name="Medium Shading 1 Accent 1" w:uiPriority="63"/>
-    <w:lsdException w:name="Medium Shading 2 Accent 1" w:uiPriority="64"/>
-    <w:lsdException w:name="Medium List 1 Accent 1" w:uiPriority="65"/>
-    <w:lsdException w:name="Revision" w:semiHidden="1" w:uiPriority="99"/>
-    <w:lsdException w:name="List Paragraph" w:uiPriority="34" w:qFormat="1"/>
-    <w:lsdException w:name="Quote" w:uiPriority="29" w:qFormat="1"/>
-    <w:lsdException w:name="Intense Quote" w:uiPriority="30" w:qFormat="1"/>
-    <w:lsdException w:name="Medium List 2 Accent 1" w:uiPriority="66"/>
-    <w:lsdException w:name="Medium Grid 1 Accent 1" w:uiPriority="67"/>
-    <w:lsdException w:name="Medium Grid 2 Accent 1" w:uiPriority="68"/>
-    <w:lsdException w:name="Medium Grid 3 Accent 1" w:uiPriority="69"/>
-    <w:lsdException w:name="Dark List Accent 1" w:uiPriority="70"/>
-    <w:lsdException w:name="Colorful Shading Accent 1" w:uiPriority="71"/>
-    <w:lsdException w:name="Colorful List Accent 1" w:uiPriority="72"/>
-    <w:lsdException w:name="Colorful Grid Accent 1" w:uiPriority="73"/>
-    <w:lsdException w:name="Light Shading Accent 2" w:uiPriority="60"/>
-    <w:lsdException w:name="Light List Accent 2" w:uiPriority="61"/>
-    <w:lsdException w:name="Light Grid Accent 2" w:uiPriority="62"/>
-    <w:lsdException w:name="Medium Shading 1 Accent 2" w:uiPriority="63"/>
-    <w:lsdException w:name="Medium Shading 2 Accent 2" w:uiPriority="64"/>
-    <w:lsdException w:name="Medium List 1 Accent 2" w:uiPriority="65"/>
-    <w:lsdException w:name="Medium List 2 Accent 2" w:uiPriority="66"/>
-    <w:lsdException w:name="Medium Grid 1 Accent 2" w:uiPriority="67"/>
-    <w:lsdException w:name="Medium Grid 2 Accent 2" w:uiPriority="68"/>
-    <w:lsdException w:name="Medium Grid 3 Accent 2" w:uiPriority="69"/>
-    <w:lsdException w:name="Dark List Accent 2" w:uiPriority="70"/>
-    <w:lsdException w:name="Colorful Shading Accent 2" w:uiPriority="71"/>
-    <w:lsdException w:name="Colorful List Accent 2" w:uiPriority="72"/>
-    <w:lsdException w:name="Colorful Grid Accent 2" w:uiPriority="73"/>
-    <w:lsdException w:name="Light Shading Accent 3" w:uiPriority="60"/>
-    <w:lsdException w:name="Light List Accent 3" w:uiPriority="61"/>
-    <w:lsdException w:name="Light Grid Accent 3" w:uiPriority="62"/>
-    <w:lsdException w:name="Medium Shading 1 Accent 3" w:uiPriority="63"/>
-    <w:lsdException w:name="Medium Shading 2 Accent 3" w:uiPriority="64"/>
-    <w:lsdException w:name="Medium List 1 Accent 3" w:uiPriority="65"/>
-    <w:lsdException w:name="Medium List 2 Accent 3" w:uiPriority="66"/>
-    <w:lsdException w:name="Medium Grid 1 Accent 3" w:uiPriority="67"/>
-    <w:lsdException w:name="Medium Grid 2 Accent 3" w:uiPriority="68"/>
-    <w:lsdException w:name="Medium Grid 3 Accent 3" w:uiPriority="69"/>
-    <w:lsdException w:name="Dark List Accent 3" w:uiPriority="70"/>
-    <w:lsdException w:name="Colorful Shading Accent 3" w:uiPriority="71"/>
-    <w:lsdException w:name="Colorful List Accent 3" w:uiPriority="72"/>
-    <w:lsdException w:name="Colorful Grid Accent 3" w:uiPriority="73"/>
-    <w:lsdException w:name="Light Shading Accent 4" w:uiPriority="60"/>
-    <w:lsdException w:name="Light List Accent 4" w:uiPriority="61"/>
-    <w:lsdException w:name="Light Grid Accent 4" w:uiPriority="62"/>
-    <w:lsdException w:name="Medium Shading 1 Accent 4" w:uiPriority="63"/>
-    <w:lsdException w:name="Medium Shading 2 Accent 4" w:uiPriority="64"/>
-    <w:lsdException w:name="Medium List 1 Accent 4" w:uiPriority="65"/>
-    <w:lsdException w:name="Medium List 2 Accent 4" w:uiPriority="66"/>
-    <w:lsdException w:name="Medium Grid 1 Accent 4" w:uiPriority="67"/>
-    <w:lsdException w:name="Medium Grid 2 Accent 4" w:uiPriority="68"/>
-    <w:lsdException w:name="Medium Grid 3 Accent 4" w:uiPriority="69"/>
-    <w:lsdException w:name="Dark List Accent 4" w:uiPriority="70"/>
-    <w:lsdException w:name="Colorful Shading Accent 4" w:uiPriority="71"/>
-    <w:lsdException w:name="Colorful List Accent 4" w:uiPriority="72"/>
-    <w:lsdException w:name="Colorful Grid Accent 4" w:uiPriority="73"/>
-    <w:lsdException w:name="Light Shading Accent 5" w:uiPriority="60"/>
-    <w:lsdException w:name="Light List Accent 5" w:uiPriority="61"/>
-    <w:lsdException w:name="Light Grid Accent 5" w:uiPriority="62"/>
-    <w:lsdException w:name="Medium Shading 1 Accent 5" w:uiPriority="63"/>
-    <w:lsdException w:name="Medium Shading 2 Accent 5" w:uiPriority="64"/>
-    <w:lsdException w:name="Medium List 1 Accent 5" w:uiPriority="65"/>
-    <w:lsdException w:name="Medium List 2 Accent 5" w:uiPriority="66"/>
-    <w:lsdException w:name="Medium Grid 1 Accent 5" w:uiPriority="67"/>
-    <w:lsdException w:name="Medium Grid 2 Accent 5" w:uiPriority="68"/>
-    <w:lsdException w:name="Medium Grid 3 Accent 5" w:uiPriority="69"/>
-    <w:lsdException w:name="Dark List Accent 5" w:uiPriority="70"/>
-    <w:lsdException w:name="Colorful Shading Accent 5" w:uiPriority="71"/>
-    <w:lsdException w:name="Colorful List Accent 5" w:uiPriority="72"/>
-    <w:lsdException w:name="Colorful Grid Accent 5" w:uiPriority="73"/>
-    <w:lsdException w:name="Light Shading Accent 6" w:uiPriority="60"/>
-    <w:lsdException w:name="Light List Accent 6" w:uiPriority="61"/>
-    <w:lsdException w:name="Light Grid Accent 6" w:uiPriority="62"/>
-    <w:lsdException w:name="Medium Shading 1 Accent 6" w:uiPriority="63"/>
-    <w:lsdException w:name="Medium Shading 2 Accent 6" w:uiPriority="64"/>
-    <w:lsdException w:name="Medium List 1 Accent 6" w:uiPriority="65"/>
-    <w:lsdException w:name="Medium List 2 Accent 6" w:uiPriority="66"/>
-    <w:lsdException w:name="Medium Grid 1 Accent 6" w:uiPriority="67"/>
-    <w:lsdException w:name="Medium Grid 2 Accent 6" w:uiPriority="68"/>
-    <w:lsdException w:name="Medium Grid 3 Accent 6" w:uiPriority="69"/>
-    <w:lsdException w:name="Dark List Accent 6" w:uiPriority="70"/>
-    <w:lsdException w:name="Colorful Shading Accent 6" w:uiPriority="71"/>
-    <w:lsdException w:name="Colorful List Accent 6" w:uiPriority="72"/>
-    <w:lsdException w:name="Colorful Grid Accent 6" w:uiPriority="73"/>
-    <w:lsdException w:name="Subtle Emphasis" w:uiPriority="19" w:qFormat="1"/>
-    <w:lsdException w:name="Intense Emphasis" w:uiPriority="21" w:qFormat="1"/>
-    <w:lsdException w:name="Subtle Reference" w:uiPriority="31" w:qFormat="1"/>
-    <w:lsdException w:name="Intense Reference" w:uiPriority="32" w:qFormat="1"/>
-    <w:lsdException w:name="Book Title" w:uiPriority="33" w:qFormat="1"/>
-    <w:lsdException w:name="Bibliography" w:semiHidden="1" w:uiPriority="37" w:unhideWhenUsed="1"/>
-    <w:lsdException w:name="TOC Heading" w:semiHidden="1" w:uiPriority="39" w:unhideWhenUsed="1" w:qFormat="1"/>
-  </w:latentStyles>
-  <w:style w:type="paragraph" w:default="1" w:styleId="Normal">
-    <w:name w:val="Normal"/>
-    <w:qFormat/>
-    <w:rsid w:val="00E62A4C"/>
-    <w:pPr>
-      <w:spacing w:after="240"/>
-      <w:jc w:val="both"/>
-    </w:pPr>
-    <w:rPr>
-      <w:sz w:val="24"/>
-      <w:szCs w:val="24"/>
-      <w:lang w:val="fr-FR" w:eastAsia="fr-FR"/>
-    </w:rPr>
-  </w:style>
-  <w:style w:type="paragraph" w:styleId="Titre1">
-    <w:name w:val="heading 1"/>
-    <w:basedOn w:val="Normal"/>
-    <w:next w:val="Normal"/>
-    <w:link w:val="Titre1Car"/>
-    <w:qFormat/>
-    <w:rsid w:val="00D508F6"/>
-    <w:pPr>
-      <w:keepNext/>
-      <w:numPr>
-        <w:numId w:val="2"/>
-      </w:numPr>
-      <w:spacing w:before="240" w:after="60"/>
-      <w:outlineLvl w:val="0"/>
-    </w:pPr>
-    <w:rPr>
-      <w:rFonts w:ascii="Arial" w:hAnsi="Arial" w:cs="Arial"/>
-      <w:b/>
-      <w:bCs/>
-      <w:kern w:val="32"/>
-      <w:sz w:val="32"/>
-      <w:szCs w:val="32"/>
-    </w:rPr>
-  </w:style>
-  <w:style w:type="paragraph" w:styleId="Titre2">
-    <w:name w:val="heading 2"/>
-    <w:basedOn w:val="Normal"/>
-    <w:next w:val="Normal"/>
-    <w:link w:val="Titre2Car"/>
-    <w:qFormat/>
-    <w:rsid w:val="00D508F6"/>
-    <w:pPr>
-      <w:keepNext/>
-      <w:numPr>
-        <w:ilvl w:val="1"/>
-        <w:numId w:val="2"/>
-      </w:numPr>
-      <w:spacing w:before="240" w:after="60"/>
-      <w:outlineLvl w:val="1"/>
-    </w:pPr>
-    <w:rPr>
-      <w:rFonts w:ascii="Arial" w:hAnsi="Arial"/>
-      <w:b/>
-      <w:bCs/>
-      <w:iCs/>
-      <w:sz w:val="28"/>
-      <w:szCs w:val="28"/>
-    </w:rPr>
-  </w:style>
-  <w:style w:type="paragraph" w:styleId="Titre3">
-    <w:name w:val="heading 3"/>
-    <w:basedOn w:val="Normal"/>
-    <w:next w:val="Normal"/>
-    <w:link w:val="Titre3Car"/>
-    <w:qFormat/>
-    <w:rsid w:val="00D508F6"/>
-    <w:pPr>
-      <w:keepNext/>
-      <w:numPr>
-        <w:ilvl w:val="2"/>
-        <w:numId w:val="2"/>
-      </w:numPr>
-      <w:spacing w:before="240" w:after="60"/>
-      <w:outlineLvl w:val="2"/>
-    </w:pPr>
-    <w:rPr>
-      <w:rFonts w:ascii="Arial" w:hAnsi="Arial" w:cs="Arial"/>
-      <w:b/>
-      <w:bCs/>
-      <w:sz w:val="26"/>
-      <w:szCs w:val="26"/>
-    </w:rPr>
-  </w:style>
-  <w:style w:type="paragraph" w:styleId="Titre4">
-    <w:name w:val="heading 4"/>
-    <w:basedOn w:val="Normal"/>
-    <w:next w:val="Normal"/>
-    <w:link w:val="Titre4Car"/>
-    <w:qFormat/>
-    <w:rsid w:val="00466B41"/>
-    <w:pPr>
-      <w:keepNext/>
-      <w:numPr>
-        <w:ilvl w:val="3"/>
-        <w:numId w:val="2"/>
-      </w:numPr>
-      <w:spacing w:before="240" w:after="60"/>
-      <w:outlineLvl w:val="3"/>
-    </w:pPr>
-    <w:rPr>
-      <w:rFonts w:ascii="Arial" w:hAnsi="Arial"/>
-      <w:bCs/>
-      <w:szCs w:val="28"/>
-    </w:rPr>
-  </w:style>
-  <w:style w:type="paragraph" w:styleId="Titre5">
-    <w:name w:val="heading 5"/>
-    <w:basedOn w:val="Normal"/>
-    <w:next w:val="Normal"/>
-    <w:qFormat/>
-    <w:rsid w:val="00D508F6"/>
-    <w:pPr>
-      <w:numPr>
-        <w:ilvl w:val="4"/>
-        <w:numId w:val="2"/>
-      </w:numPr>
-      <w:spacing w:before="240" w:after="60"/>
-      <w:outlineLvl w:val="4"/>
-    </w:pPr>
-    <w:rPr>
-      <w:b/>
-      <w:bCs/>
-      <w:i/>
-      <w:iCs/>
-      <w:sz w:val="26"/>
-      <w:szCs w:val="26"/>
-    </w:rPr>
-  </w:style>
-  <w:style w:type="paragraph" w:styleId="Titre6">
-    <w:name w:val="heading 6"/>
-    <w:basedOn w:val="Normal"/>
-    <w:next w:val="Normal"/>
-    <w:qFormat/>
-    <w:rsid w:val="00D508F6"/>
-    <w:pPr>
-      <w:numPr>
-        <w:ilvl w:val="5"/>
-        <w:numId w:val="2"/>
-      </w:numPr>
-      <w:spacing w:before="240" w:after="60"/>
-      <w:outlineLvl w:val="5"/>
-    </w:pPr>
-    <w:rPr>
-      <w:b/>
-      <w:bCs/>
-      <w:sz w:val="22"/>
-      <w:szCs w:val="22"/>
-    </w:rPr>
-  </w:style>
-  <w:style w:type="paragraph" w:styleId="Titre7">
-    <w:name w:val="heading 7"/>
-    <w:basedOn w:val="Normal"/>
-    <w:next w:val="Normal"/>
-    <w:qFormat/>
-    <w:rsid w:val="00D508F6"/>
-    <w:pPr>
-      <w:numPr>
-        <w:ilvl w:val="6"/>
-        <w:numId w:val="2"/>
-      </w:numPr>
-      <w:spacing w:before="240" w:after="60"/>
-      <w:outlineLvl w:val="6"/>
-    </w:pPr>
-  </w:style>
-  <w:style w:type="paragraph" w:styleId="Titre8">
-    <w:name w:val="heading 8"/>
-    <w:basedOn w:val="Normal"/>
-    <w:next w:val="Normal"/>
-    <w:qFormat/>
-    <w:rsid w:val="00D508F6"/>
-    <w:pPr>
-      <w:numPr>
-        <w:ilvl w:val="7"/>
-        <w:numId w:val="2"/>
-      </w:numPr>
-      <w:spacing w:before="240" w:after="60"/>
-      <w:outlineLvl w:val="7"/>
-    </w:pPr>
-    <w:rPr>
-      <w:i/>
-      <w:iCs/>
-    </w:rPr>
-  </w:style>
-  <w:style w:type="paragraph" w:styleId="Titre9">
-    <w:name w:val="heading 9"/>
-    <w:basedOn w:val="Normal"/>
-    <w:next w:val="Normal"/>
-    <w:qFormat/>
-    <w:rsid w:val="00D508F6"/>
-    <w:pPr>
-      <w:numPr>
-        <w:ilvl w:val="8"/>
-        <w:numId w:val="2"/>
-      </w:numPr>
-      <w:spacing w:before="240" w:after="60"/>
-      <w:outlineLvl w:val="8"/>
-    </w:pPr>
-    <w:rPr>
-      <w:rFonts w:ascii="Arial" w:hAnsi="Arial" w:cs="Arial"/>
-      <w:sz w:val="22"/>
-      <w:szCs w:val="22"/>
-    </w:rPr>
-  </w:style>
-  <w:style w:type="character" w:default="1" w:styleId="Policepardfaut">
-    <w:name w:val="Default Paragraph Font"/>
-    <w:uiPriority w:val="1"/>
-    <w:semiHidden/>
-    <w:unhideWhenUsed/>
-  </w:style>
-  <w:style w:type="table" w:default="1" w:styleId="TableauNormal">
-    <w:name w:val="Normal Table"/>
-    <w:uiPriority w:val="99"/>
-    <w:semiHidden/>
-    <w:unhideWhenUsed/>
-    <w:tblPr>
-      <w:tblInd w:w="0" w:type="dxa"/>
-      <w:tblCellMar>
-        <w:top w:w="0" w:type="dxa"/>
-        <w:left w:w="108" w:type="dxa"/>
-        <w:bottom w:w="0" w:type="dxa"/>
-        <w:right w:w="108" w:type="dxa"/>
-      </w:tblCellMar>
-    </w:tblPr>
-  </w:style>
-  <w:style w:type="numbering" w:default="1" w:styleId="Aucuneliste">
-    <w:name w:val="No List"/>
-    <w:uiPriority w:val="99"/>
-    <w:semiHidden/>
-    <w:unhideWhenUsed/>
-  </w:style>
-  <w:style w:type="table" w:styleId="Grilledutableau">
-    <w:name w:val="Table Grid"/>
-    <w:basedOn w:val="TableauNormal"/>
-    <w:uiPriority w:val="59"/>
-    <w:rsid w:val="00091928"/>
-    <w:tblPr>
-      <w:tblBorders>
-        <w:top w:val="single" w:sz="4" w:space="0" w:color="auto"/>
-        <w:left w:val="single" w:sz="4" w:space="0" w:color="auto"/>
-        <w:bottom w:val="single" w:sz="4" w:space="0" w:color="auto"/>
-        <w:right w:val="single" w:sz="4" w:space="0" w:color="auto"/>
-        <w:insideH w:val="single" w:sz="4" w:space="0" w:color="auto"/>
-        <w:insideV w:val="single" w:sz="4" w:space="0" w:color="auto"/>
-      </w:tblBorders>
-    </w:tblPr>
-  </w:style>
-  <w:style w:type="paragraph" w:styleId="En-tte">
-    <w:name w:val="header"/>
-    <w:basedOn w:val="Normal"/>
-    <w:rsid w:val="0066321B"/>
-    <w:pPr>
-      <w:tabs>
-        <w:tab w:val="center" w:pos="4536"/>
-        <w:tab w:val="right" w:pos="9072"/>
-      </w:tabs>
-    </w:pPr>
-  </w:style>
-  <w:style w:type="paragraph" w:styleId="Pieddepage">
-    <w:name w:val="footer"/>
-    <w:basedOn w:val="Normal"/>
-    <w:rsid w:val="0066321B"/>
-    <w:pPr>
-      <w:tabs>
-        <w:tab w:val="center" w:pos="4536"/>
-        <w:tab w:val="right" w:pos="9072"/>
-      </w:tabs>
-    </w:pPr>
-  </w:style>
-  <w:style w:type="character" w:styleId="Numrodepage">
-    <w:name w:val="page number"/>
-    <w:basedOn w:val="Policepardfaut"/>
-    <w:rsid w:val="0066321B"/>
-  </w:style>
-  <w:style w:type="paragraph" w:styleId="TM1">
-    <w:name w:val="toc 1"/>
-    <w:basedOn w:val="Normal"/>
-    <w:next w:val="Normal"/>
-    <w:autoRedefine/>
-    <w:uiPriority w:val="39"/>
-    <w:rsid w:val="00227631"/>
-  </w:style>
-  <w:style w:type="character" w:styleId="Lienhypertexte">
-    <w:name w:val="Hyperlink"/>
-    <w:uiPriority w:val="99"/>
-    <w:rsid w:val="00227631"/>
-    <w:rPr>
-      <w:color w:val="0000FF"/>
-      <w:u w:val="single"/>
-    </w:rPr>
-  </w:style>
-  <w:style w:type="character" w:customStyle="1" w:styleId="Titre2Car">
-    <w:name w:val="Titre 2 Car"/>
-    <w:link w:val="Titre2"/>
-    <w:rsid w:val="00D508F6"/>
-    <w:rPr>
-      <w:rFonts w:ascii="Arial" w:hAnsi="Arial" w:cs="Arial"/>
-      <w:b/>
-      <w:bCs/>
-      <w:iCs/>
-      <w:sz w:val="28"/>
-      <w:szCs w:val="28"/>
-      <w:lang w:val="fr-FR" w:eastAsia="fr-FR"/>
-    </w:rPr>
-  </w:style>
-  <w:style w:type="paragraph" w:styleId="TM2">
-    <w:name w:val="toc 2"/>
-    <w:basedOn w:val="Normal"/>
-    <w:next w:val="Normal"/>
-    <w:autoRedefine/>
-    <w:uiPriority w:val="39"/>
-    <w:rsid w:val="00D508F6"/>
-    <w:pPr>
-      <w:ind w:left="240"/>
-    </w:pPr>
-  </w:style>
-  <w:style w:type="paragraph" w:styleId="TM3">
-    <w:name w:val="toc 3"/>
-    <w:basedOn w:val="Normal"/>
-    <w:next w:val="Normal"/>
-    <w:autoRedefine/>
-    <w:uiPriority w:val="39"/>
-    <w:rsid w:val="00BD4DA3"/>
-    <w:pPr>
-      <w:ind w:left="480"/>
-    </w:pPr>
-  </w:style>
-  <w:style w:type="paragraph" w:styleId="Textedebulles">
-    <w:name w:val="Balloon Text"/>
-    <w:basedOn w:val="Normal"/>
-    <w:link w:val="TextedebullesCar"/>
-    <w:rsid w:val="00580197"/>
-    <w:pPr>
-      <w:spacing w:after="0"/>
-    </w:pPr>
-    <w:rPr>
-      <w:rFonts w:ascii="Tahoma" w:hAnsi="Tahoma"/>
-      <w:sz w:val="16"/>
-      <w:szCs w:val="16"/>
-    </w:rPr>
-  </w:style>
-  <w:style w:type="character" w:customStyle="1" w:styleId="TextedebullesCar">
-    <w:name w:val="Texte de bulles Car"/>
-    <w:link w:val="Textedebulles"/>
-    <w:rsid w:val="00580197"/>
-    <w:rPr>
-      <w:rFonts w:ascii="Tahoma" w:hAnsi="Tahoma" w:cs="Tahoma"/>
-      <w:sz w:val="16"/>
-      <w:szCs w:val="16"/>
-      <w:lang w:val="fr-FR" w:eastAsia="fr-FR"/>
-    </w:rPr>
-  </w:style>
-  <w:style w:type="character" w:styleId="Marquedecommentaire">
-    <w:name w:val="annotation reference"/>
-    <w:rsid w:val="00917BE6"/>
-    <w:rPr>
-      <w:sz w:val="16"/>
-      <w:szCs w:val="16"/>
-    </w:rPr>
-  </w:style>
-  <w:style w:type="paragraph" w:styleId="Commentaire">
-    <w:name w:val="annotation text"/>
-    <w:basedOn w:val="Normal"/>
-    <w:link w:val="CommentaireCar"/>
-    <w:rsid w:val="00917BE6"/>
-    <w:rPr>
-      <w:sz w:val="20"/>
-      <w:szCs w:val="20"/>
-    </w:rPr>
-  </w:style>
-  <w:style w:type="character" w:customStyle="1" w:styleId="CommentaireCar">
-    <w:name w:val="Commentaire Car"/>
-    <w:link w:val="Commentaire"/>
-    <w:rsid w:val="00917BE6"/>
-    <w:rPr>
-      <w:lang w:val="fr-FR" w:eastAsia="fr-FR"/>
-    </w:rPr>
-  </w:style>
-  <w:style w:type="paragraph" w:styleId="Objetducommentaire">
-    <w:name w:val="annotation subject"/>
-    <w:basedOn w:val="Commentaire"/>
-    <w:next w:val="Commentaire"/>
-    <w:link w:val="ObjetducommentaireCar"/>
-    <w:rsid w:val="00917BE6"/>
-    <w:rPr>
-      <w:b/>
-      <w:bCs/>
-    </w:rPr>
-  </w:style>
-  <w:style w:type="character" w:customStyle="1" w:styleId="ObjetducommentaireCar">
-    <w:name w:val="Objet du commentaire Car"/>
-    <w:link w:val="Objetducommentaire"/>
-    <w:rsid w:val="00917BE6"/>
-    <w:rPr>
-      <w:b/>
-      <w:bCs/>
-      <w:lang w:val="fr-FR" w:eastAsia="fr-FR"/>
-    </w:rPr>
-  </w:style>
-  <w:style w:type="paragraph" w:styleId="Paragraphedeliste">
-    <w:name w:val="List Paragraph"/>
-    <w:basedOn w:val="Normal"/>
-    <w:uiPriority w:val="34"/>
-    <w:qFormat/>
-    <w:rsid w:val="0099091A"/>
-    <w:pPr>
-      <w:ind w:left="708"/>
-    </w:pPr>
-  </w:style>
-  <w:style w:type="paragraph" w:styleId="Notedebasdepage">
-    <w:name w:val="footnote text"/>
-    <w:basedOn w:val="Normal"/>
-    <w:link w:val="NotedebasdepageCar"/>
-    <w:rsid w:val="00386539"/>
-    <w:rPr>
-      <w:sz w:val="20"/>
-      <w:szCs w:val="20"/>
-    </w:rPr>
-  </w:style>
-  <w:style w:type="character" w:customStyle="1" w:styleId="NotedebasdepageCar">
-    <w:name w:val="Note de bas de page Car"/>
-    <w:link w:val="Notedebasdepage"/>
-    <w:rsid w:val="00386539"/>
-    <w:rPr>
-      <w:lang w:val="fr-FR" w:eastAsia="fr-FR"/>
-    </w:rPr>
-  </w:style>
-  <w:style w:type="character" w:styleId="Appelnotedebasdep">
-    <w:name w:val="footnote reference"/>
-    <w:rsid w:val="00386539"/>
-    <w:rPr>
-      <w:vertAlign w:val="superscript"/>
-    </w:rPr>
-  </w:style>
-  <w:style w:type="character" w:customStyle="1" w:styleId="Titre4Car">
-    <w:name w:val="Titre 4 Car"/>
-    <w:link w:val="Titre4"/>
-    <w:rsid w:val="008543E3"/>
-    <w:rPr>
-      <w:rFonts w:ascii="Arial" w:hAnsi="Arial"/>
-      <w:bCs/>
-      <w:sz w:val="24"/>
-      <w:szCs w:val="28"/>
-      <w:lang w:val="fr-FR" w:eastAsia="fr-FR"/>
-    </w:rPr>
-  </w:style>
-  <w:style w:type="character" w:customStyle="1" w:styleId="Titre3Car">
-    <w:name w:val="Titre 3 Car"/>
-    <w:link w:val="Titre3"/>
-    <w:rsid w:val="006B531B"/>
-    <w:rPr>
-      <w:rFonts w:ascii="Arial" w:hAnsi="Arial" w:cs="Arial"/>
-      <w:b/>
-      <w:bCs/>
-      <w:sz w:val="26"/>
-      <w:szCs w:val="26"/>
-      <w:lang w:val="fr-FR" w:eastAsia="fr-FR"/>
-    </w:rPr>
-  </w:style>
-  <w:style w:type="character" w:styleId="Lienhypertextesuivivisit">
-    <w:name w:val="FollowedHyperlink"/>
-    <w:rsid w:val="00F202F3"/>
-    <w:rPr>
-      <w:color w:val="800080"/>
-      <w:u w:val="single"/>
-    </w:rPr>
-  </w:style>
-  <w:style w:type="character" w:customStyle="1" w:styleId="Titre1Car">
-    <w:name w:val="Titre 1 Car"/>
-    <w:link w:val="Titre1"/>
+  <w:style w:type="character" w:customStyle="1" w:styleId="Heading1Char">
+    <w:name w:val="Heading 1 Char"/>
+    <w:link w:val="Heading1"/>
     <w:rsid w:val="00EA6A58"/>
     <w:rPr>
       <w:rFonts w:ascii="Arial" w:hAnsi="Arial" w:cs="Arial"/>
@@ -3741,7 +3345,7 @@
 </file>
 
 <file path=customXml/itemProps1.xml><?xml version="1.0" encoding="utf-8"?>
-<ds:datastoreItem xmlns:ds="http://schemas.openxmlformats.org/officeDocument/2006/customXml" ds:itemID="{04FF1123-DDD9-439A-B0DF-899BB7AA256D}">
+<ds:datastoreItem xmlns:ds="http://schemas.openxmlformats.org/officeDocument/2006/customXml" ds:itemID="{7EC1C01A-003F-4375-8434-0494AAABF4B3}">
   <ds:schemaRefs>
     <ds:schemaRef ds:uri="http://schemas.openxmlformats.org/officeDocument/2006/bibliography"/>
   </ds:schemaRefs>

</xml_diff>